<commit_message>
Working on literature search
</commit_message>
<xml_diff>
--- a/meta-analysis/search_criteria_analysis_filters.docx
+++ b/meta-analysis/search_criteria_analysis_filters.docx
@@ -194,7 +194,6 @@
         </w:rPr>
         <w:t xml:space="preserve">Search terms: </w:t>
       </w:r>
-      <w:proofErr w:type="spellStart"/>
       <w:r>
         <w:rPr>
           <w:rFonts w:ascii="Helvetica" w:hAnsi="Helvetica" w:cs="Helvetica"/>
@@ -202,17 +201,38 @@
           <w:szCs w:val="22"/>
           <w:lang w:val="en-US"/>
         </w:rPr>
-        <w:t>phenolog</w:t>
-      </w:r>
-      <w:proofErr w:type="spellEnd"/>
-      <w:r>
-        <w:rPr>
-          <w:rFonts w:ascii="Helvetica" w:hAnsi="Helvetica" w:cs="Helvetica"/>
+        <w:t>phenolog* AND</w:t>
+      </w:r>
+      <w:r>
+        <w:rPr>
+          <w:rFonts w:ascii="Helvetica" w:hAnsi="Helvetica" w:cs="Times New Roman"/>
           <w:sz w:val="22"/>
           <w:szCs w:val="22"/>
           <w:lang w:val="en-US"/>
         </w:rPr>
-        <w:t>* AND</w:t>
+        <w:t xml:space="preserve"> mismatch* OR synchron* AND interact* AND (fitness* OR performance*)</w:t>
+      </w:r>
+    </w:p>
+    <w:p>
+      <w:pPr>
+        <w:pStyle w:val="ListParagraph"/>
+        <w:numPr>
+          <w:ilvl w:val="1"/>
+          <w:numId w:val="1"/>
+        </w:numPr>
+        <w:rPr>
+          <w:rFonts w:ascii="Helvetica" w:hAnsi="Helvetica"/>
+          <w:sz w:val="22"/>
+          <w:szCs w:val="22"/>
+        </w:rPr>
+      </w:pPr>
+      <w:r>
+        <w:rPr>
+          <w:rFonts w:ascii="Helvetica" w:hAnsi="Helvetica"/>
+          <w:sz w:val="22"/>
+          <w:szCs w:val="22"/>
+        </w:rPr>
+        <w:t xml:space="preserve">2017 criteria, </w:t>
       </w:r>
       <w:r>
         <w:rPr>
@@ -221,19 +241,242 @@
           <w:szCs w:val="22"/>
           <w:lang w:val="en-US"/>
         </w:rPr>
-        <w:t xml:space="preserve"> mismatch* OR </w:t>
-      </w:r>
-      <w:proofErr w:type="spellStart"/>
-      <w:r>
+        <w:t>include only those studies that:</w:t>
+      </w:r>
+    </w:p>
+    <w:p>
+      <w:pPr>
+        <w:pStyle w:val="ListParagraph"/>
+        <w:numPr>
+          <w:ilvl w:val="2"/>
+          <w:numId w:val="1"/>
+        </w:numPr>
+        <w:rPr>
+          <w:rFonts w:ascii="Helvetica" w:hAnsi="Helvetica"/>
+          <w:strike/>
+          <w:sz w:val="22"/>
+          <w:szCs w:val="22"/>
+        </w:rPr>
+      </w:pPr>
+      <w:r>
+        <w:rPr>
+          <w:rFonts w:ascii="Helvetica" w:hAnsi="Helvetica"/>
+          <w:sz w:val="22"/>
+          <w:szCs w:val="22"/>
+        </w:rPr>
+        <w:t>Measure phenology directly (exclude those derived measures like NDVI</w:t>
+      </w:r>
+      <w:r>
+        <w:rPr>
+          <w:rFonts w:ascii="Helvetica" w:hAnsi="Helvetica"/>
+          <w:sz w:val="22"/>
+          <w:szCs w:val="22"/>
+        </w:rPr>
+        <w:t>)</w:t>
+      </w:r>
+    </w:p>
+    <w:p>
+      <w:pPr>
+        <w:pStyle w:val="ListParagraph"/>
+        <w:numPr>
+          <w:ilvl w:val="2"/>
+          <w:numId w:val="1"/>
+        </w:numPr>
+        <w:rPr>
+          <w:rFonts w:ascii="Helvetica" w:hAnsi="Helvetica"/>
+          <w:sz w:val="22"/>
+          <w:szCs w:val="22"/>
+        </w:rPr>
+      </w:pPr>
+      <w:r>
+        <w:rPr>
+          <w:rFonts w:ascii="Helvetica" w:hAnsi="Helvetica"/>
+          <w:sz w:val="22"/>
+          <w:szCs w:val="22"/>
+        </w:rPr>
+        <w:t>Measure phenology on both species</w:t>
+      </w:r>
+    </w:p>
+    <w:p>
+      <w:pPr>
+        <w:pStyle w:val="ListParagraph"/>
+        <w:numPr>
+          <w:ilvl w:val="2"/>
+          <w:numId w:val="1"/>
+        </w:numPr>
+        <w:rPr>
+          <w:rFonts w:ascii="Helvetica" w:hAnsi="Helvetica"/>
+          <w:sz w:val="22"/>
+          <w:szCs w:val="22"/>
+        </w:rPr>
+      </w:pPr>
+      <w:r>
+        <w:rPr>
+          <w:rFonts w:ascii="Helvetica" w:hAnsi="Helvetica"/>
+          <w:sz w:val="22"/>
+          <w:szCs w:val="22"/>
+        </w:rPr>
+        <w:t xml:space="preserve">Quantitatively link consumer fitness or performance to relative timing </w:t>
+      </w:r>
+      <w:r>
+        <w:rPr>
+          <w:rFonts w:ascii="Helvetica" w:hAnsi="Helvetica"/>
+          <w:sz w:val="22"/>
+          <w:szCs w:val="22"/>
+        </w:rPr>
+        <w:t>between consumer and resource</w:t>
+      </w:r>
+    </w:p>
+    <w:p>
+      <w:pPr>
+        <w:pStyle w:val="ListParagraph"/>
+        <w:numPr>
+          <w:ilvl w:val="2"/>
+          <w:numId w:val="1"/>
+        </w:numPr>
+        <w:rPr>
+          <w:rFonts w:ascii="Helvetica" w:hAnsi="Helvetica"/>
+          <w:sz w:val="22"/>
+          <w:szCs w:val="22"/>
+        </w:rPr>
+      </w:pPr>
+      <w:r>
+        <w:rPr>
+          <w:rFonts w:ascii="Helvetica" w:hAnsi="Helvetica"/>
+          <w:sz w:val="22"/>
+          <w:szCs w:val="22"/>
+        </w:rPr>
+        <w:t>Explicitly state that the two species interact</w:t>
+      </w:r>
+    </w:p>
+    <w:p>
+      <w:pPr>
+        <w:pStyle w:val="ListParagraph"/>
+        <w:numPr>
+          <w:ilvl w:val="2"/>
+          <w:numId w:val="1"/>
+        </w:numPr>
+        <w:rPr>
+          <w:rFonts w:ascii="Helvetica" w:hAnsi="Helvetica"/>
+          <w:sz w:val="22"/>
+          <w:szCs w:val="22"/>
+        </w:rPr>
+      </w:pPr>
+      <w:r>
+        <w:rPr>
+          <w:rFonts w:ascii="Helvetica" w:hAnsi="Helvetica"/>
+          <w:sz w:val="22"/>
+          <w:szCs w:val="22"/>
+        </w:rPr>
+        <w:t>Direct estimates of consumer fitness or performance (exclude diet proportions e.g.,)</w:t>
+      </w:r>
+    </w:p>
+    <w:p>
+      <w:pPr>
+        <w:pStyle w:val="ListParagraph"/>
+        <w:numPr>
+          <w:ilvl w:val="2"/>
+          <w:numId w:val="1"/>
+        </w:numPr>
         <w:rPr>
           <w:rFonts w:ascii="Helvetica" w:hAnsi="Helvetica" w:cs="Times New Roman"/>
           <w:sz w:val="22"/>
           <w:szCs w:val="22"/>
+        </w:rPr>
+      </w:pPr>
+      <w:r>
+        <w:rPr>
+          <w:rFonts w:ascii="Helvetica" w:hAnsi="Helvetica"/>
+          <w:sz w:val="22"/>
+          <w:szCs w:val="22"/>
+        </w:rPr>
+        <w:t xml:space="preserve">Resolved to </w:t>
+      </w:r>
+      <w:r>
+        <w:rPr>
+          <w:rFonts w:ascii="Helvetica" w:hAnsi="Helvetica" w:cs="Times New Roman"/>
+          <w:sz w:val="22"/>
+          <w:szCs w:val="22"/>
+        </w:rPr>
+        <w:t>family-level and below</w:t>
+      </w:r>
+    </w:p>
+    <w:p>
+      <w:pPr>
+        <w:pStyle w:val="ListParagraph"/>
+        <w:numPr>
+          <w:ilvl w:val="2"/>
+          <w:numId w:val="1"/>
+        </w:numPr>
+        <w:rPr>
+          <w:rFonts w:ascii="Helvetica" w:hAnsi="Helvetica" w:cs="Times New Roman"/>
+          <w:sz w:val="22"/>
+          <w:szCs w:val="22"/>
+        </w:rPr>
+      </w:pPr>
+      <w:r>
+        <w:rPr>
+          <w:rFonts w:ascii="Helvetica" w:hAnsi="Helvetica" w:cs="Times New Roman"/>
+          <w:sz w:val="22"/>
+          <w:szCs w:val="22"/>
+        </w:rPr>
+        <w:t>Long-term data</w:t>
+      </w:r>
+      <w:r>
+        <w:rPr>
+          <w:rFonts w:ascii="Helvetica" w:hAnsi="Helvetica" w:cs="Times New Roman"/>
+          <w:sz w:val="22"/>
+          <w:szCs w:val="22"/>
+        </w:rPr>
+        <w:t>, &gt;= 5 years (</w:t>
+      </w:r>
+      <w:r>
+        <w:rPr>
+          <w:rFonts w:ascii="Helvetica" w:hAnsi="Helvetica" w:cs="Times New Roman"/>
+          <w:sz w:val="22"/>
+          <w:szCs w:val="22"/>
+        </w:rPr>
+        <w:t>24 observational studies, 9/30 interactions were terrestrial</w:t>
+      </w:r>
+      <w:r>
+        <w:rPr>
+          <w:rFonts w:ascii="Helvetica" w:hAnsi="Helvetica" w:cs="Times New Roman"/>
+          <w:sz w:val="22"/>
+          <w:szCs w:val="22"/>
+        </w:rPr>
+        <w:t>)</w:t>
+      </w:r>
+      <w:r>
+        <w:rPr>
+          <w:rFonts w:ascii="Helvetica" w:hAnsi="Helvetica" w:cs="Times New Roman"/>
+          <w:sz w:val="22"/>
+          <w:szCs w:val="22"/>
+        </w:rPr>
+        <w:t xml:space="preserve"> * did not include this criteria for papers included in K&amp;W 2020</w:t>
+      </w:r>
+    </w:p>
+    <w:p>
+      <w:pPr>
+        <w:pStyle w:val="ListParagraph"/>
+        <w:numPr>
+          <w:ilvl w:val="1"/>
+          <w:numId w:val="1"/>
+        </w:numPr>
+        <w:rPr>
+          <w:rFonts w:ascii="Helvetica" w:hAnsi="Helvetica"/>
+          <w:sz w:val="22"/>
+          <w:szCs w:val="22"/>
+        </w:rPr>
+      </w:pPr>
+      <w:r>
+        <w:rPr>
+          <w:rFonts w:ascii="Helvetica" w:hAnsi="Helvetica" w:cs="Times New Roman"/>
+          <w:sz w:val="22"/>
+          <w:szCs w:val="22"/>
           <w:lang w:val="en-US"/>
         </w:rPr>
-        <w:t>synchron</w:t>
-      </w:r>
-      <w:proofErr w:type="spellEnd"/>
+        <w:t>2020</w:t>
+      </w:r>
       <w:r>
         <w:rPr>
           <w:rFonts w:ascii="Helvetica" w:hAnsi="Helvetica" w:cs="Times New Roman"/>
@@ -241,33 +484,332 @@
           <w:szCs w:val="22"/>
           <w:lang w:val="en-US"/>
         </w:rPr>
-        <w:t xml:space="preserve">* AND interact* AND (fitness* OR </w:t>
-      </w:r>
+        <w:t xml:space="preserve"> </w:t>
+      </w:r>
+      <w:r>
+        <w:rPr>
+          <w:rFonts w:ascii="Helvetica" w:hAnsi="Helvetica" w:cs="Times New Roman"/>
+          <w:sz w:val="22"/>
+          <w:szCs w:val="22"/>
+          <w:lang w:val="en-US"/>
+        </w:rPr>
+        <w:t>criteria</w:t>
+      </w:r>
+      <w:r>
+        <w:rPr>
+          <w:rFonts w:ascii="Helvetica" w:hAnsi="Helvetica" w:cs="Times New Roman"/>
+          <w:sz w:val="22"/>
+          <w:szCs w:val="22"/>
+          <w:lang w:val="en-US"/>
+        </w:rPr>
+        <w:t>, include only those studies that:</w:t>
+      </w:r>
+    </w:p>
+    <w:p>
+      <w:pPr>
+        <w:pStyle w:val="ListParagraph"/>
+        <w:numPr>
+          <w:ilvl w:val="2"/>
+          <w:numId w:val="1"/>
+        </w:numPr>
+        <w:rPr>
+          <w:rFonts w:ascii="Helvetica" w:hAnsi="Helvetica"/>
+          <w:strike/>
+          <w:sz w:val="22"/>
+          <w:szCs w:val="22"/>
+        </w:rPr>
+      </w:pPr>
+      <w:r>
+        <w:rPr>
+          <w:rFonts w:ascii="Helvetica" w:hAnsi="Helvetica"/>
+          <w:i/>
+          <w:sz w:val="22"/>
+          <w:szCs w:val="22"/>
+        </w:rPr>
+        <w:t>will include studies that don’t measure phenology directly</w:t>
+      </w:r>
+    </w:p>
+    <w:p>
+      <w:pPr>
+        <w:pStyle w:val="ListParagraph"/>
+        <w:numPr>
+          <w:ilvl w:val="2"/>
+          <w:numId w:val="1"/>
+        </w:numPr>
+        <w:rPr>
+          <w:rFonts w:ascii="Helvetica" w:hAnsi="Helvetica"/>
+          <w:sz w:val="22"/>
+          <w:szCs w:val="22"/>
+        </w:rPr>
+      </w:pPr>
+      <w:r>
+        <w:rPr>
+          <w:rFonts w:ascii="Helvetica" w:hAnsi="Helvetica"/>
+          <w:sz w:val="22"/>
+          <w:szCs w:val="22"/>
+        </w:rPr>
+        <w:t>Measure phenology on both species</w:t>
+      </w:r>
+    </w:p>
+    <w:p>
+      <w:pPr>
+        <w:pStyle w:val="ListParagraph"/>
+        <w:numPr>
+          <w:ilvl w:val="2"/>
+          <w:numId w:val="1"/>
+        </w:numPr>
+        <w:rPr>
+          <w:rFonts w:ascii="Helvetica" w:hAnsi="Helvetica"/>
+          <w:sz w:val="22"/>
+          <w:szCs w:val="22"/>
+        </w:rPr>
+      </w:pPr>
+      <w:r>
+        <w:rPr>
+          <w:rFonts w:ascii="Helvetica" w:hAnsi="Helvetica"/>
+          <w:sz w:val="22"/>
+          <w:szCs w:val="22"/>
+        </w:rPr>
+        <w:t xml:space="preserve">Quantitatively link consumer fitness </w:t>
+      </w:r>
+      <w:r>
+        <w:rPr>
+          <w:rFonts w:ascii="Helvetica" w:hAnsi="Helvetica"/>
+          <w:sz w:val="22"/>
+          <w:szCs w:val="22"/>
+        </w:rPr>
+        <w:t>or performance to relative timing between consumer and resource</w:t>
+      </w:r>
+    </w:p>
+    <w:p>
+      <w:pPr>
+        <w:pStyle w:val="ListParagraph"/>
+        <w:numPr>
+          <w:ilvl w:val="2"/>
+          <w:numId w:val="1"/>
+        </w:numPr>
+        <w:rPr>
+          <w:rFonts w:ascii="Helvetica" w:hAnsi="Helvetica"/>
+          <w:sz w:val="22"/>
+          <w:szCs w:val="22"/>
+        </w:rPr>
+      </w:pPr>
+      <w:r>
+        <w:rPr>
+          <w:rFonts w:ascii="Helvetica" w:hAnsi="Helvetica"/>
+          <w:sz w:val="22"/>
+          <w:szCs w:val="22"/>
+        </w:rPr>
+        <w:t>Explicitly state that the two species interact</w:t>
+      </w:r>
+    </w:p>
+    <w:p>
+      <w:pPr>
+        <w:pStyle w:val="ListParagraph"/>
+        <w:numPr>
+          <w:ilvl w:val="2"/>
+          <w:numId w:val="1"/>
+        </w:numPr>
+        <w:rPr>
+          <w:rFonts w:ascii="Helvetica" w:hAnsi="Helvetica"/>
+          <w:sz w:val="22"/>
+          <w:szCs w:val="22"/>
+        </w:rPr>
+      </w:pPr>
       <w:commentRangeStart w:id="3"/>
       <w:r>
         <w:rPr>
+          <w:rFonts w:ascii="Helvetica" w:hAnsi="Helvetica"/>
+          <w:sz w:val="22"/>
+          <w:szCs w:val="22"/>
+        </w:rPr>
+        <w:t xml:space="preserve">Direct estimates of consumer fitness or performance </w:t>
+      </w:r>
+      <w:commentRangeEnd w:id="3"/>
+      <w:r>
+        <w:rPr>
+          <w:rStyle w:val="CommentReference"/>
+        </w:rPr>
+        <w:commentReference w:id="3"/>
+      </w:r>
+      <w:r>
+        <w:rPr>
+          <w:rFonts w:ascii="Helvetica" w:hAnsi="Helvetica"/>
+          <w:sz w:val="22"/>
+          <w:szCs w:val="22"/>
+        </w:rPr>
+        <w:t>(exclude diet proportions e.g.,)</w:t>
+      </w:r>
+    </w:p>
+    <w:p>
+      <w:pPr>
+        <w:pStyle w:val="ListParagraph"/>
+        <w:numPr>
+          <w:ilvl w:val="2"/>
+          <w:numId w:val="1"/>
+        </w:numPr>
+        <w:rPr>
+          <w:rFonts w:ascii="Helvetica" w:hAnsi="Helvetica"/>
+          <w:sz w:val="22"/>
+          <w:szCs w:val="22"/>
+        </w:rPr>
+      </w:pPr>
+      <w:r>
+        <w:rPr>
+          <w:rFonts w:ascii="Helvetica" w:hAnsi="Helvetica"/>
+          <w:sz w:val="22"/>
+          <w:szCs w:val="22"/>
+        </w:rPr>
+        <w:t>Resolved to family-level and below</w:t>
+      </w:r>
+    </w:p>
+    <w:p>
+      <w:pPr>
+        <w:pStyle w:val="ListParagraph"/>
+        <w:numPr>
+          <w:ilvl w:val="2"/>
+          <w:numId w:val="1"/>
+        </w:numPr>
+        <w:rPr>
+          <w:rFonts w:ascii="Helvetica" w:hAnsi="Helvetica"/>
+          <w:sz w:val="22"/>
+          <w:szCs w:val="22"/>
+          <w:highlight w:val="yellow"/>
+        </w:rPr>
+      </w:pPr>
+      <w:r>
+        <w:rPr>
+          <w:rFonts w:ascii="Helvetica" w:hAnsi="Helvetica"/>
+          <w:sz w:val="22"/>
+          <w:szCs w:val="22"/>
+          <w:highlight w:val="yellow"/>
+        </w:rPr>
+        <w:t>Long-term data ??</w:t>
+      </w:r>
+    </w:p>
+    <w:p>
+      <w:pPr>
+        <w:pStyle w:val="ListParagraph"/>
+        <w:numPr>
+          <w:ilvl w:val="2"/>
+          <w:numId w:val="1"/>
+        </w:numPr>
+        <w:rPr>
+          <w:rFonts w:ascii="Helvetica" w:hAnsi="Helvetica"/>
+          <w:sz w:val="22"/>
+          <w:szCs w:val="22"/>
+        </w:rPr>
+      </w:pPr>
+      <w:r>
+        <w:rPr>
+          <w:rFonts w:ascii="Helvetica" w:hAnsi="Helvetica"/>
+          <w:sz w:val="22"/>
+          <w:szCs w:val="22"/>
+        </w:rPr>
+        <w:t>Additional criteria</w:t>
+      </w:r>
+    </w:p>
+    <w:p>
+      <w:pPr>
+        <w:pStyle w:val="ListParagraph"/>
+        <w:numPr>
+          <w:ilvl w:val="3"/>
+          <w:numId w:val="1"/>
+        </w:numPr>
+        <w:rPr>
+          <w:rFonts w:ascii="Helvetica" w:hAnsi="Helvetica"/>
+          <w:sz w:val="22"/>
+          <w:szCs w:val="22"/>
+        </w:rPr>
+      </w:pPr>
+      <w:r>
+        <w:rPr>
           <w:rFonts w:ascii="Helvetica" w:hAnsi="Helvetica" w:cs="Times New Roman"/>
           <w:sz w:val="22"/>
           <w:szCs w:val="22"/>
           <w:lang w:val="en-US"/>
         </w:rPr>
-        <w:t>performance</w:t>
-      </w:r>
-      <w:commentRangeEnd w:id="3"/>
-      <w:r>
+        <w:t>Observational</w:t>
+      </w:r>
+    </w:p>
+    <w:p>
+      <w:pPr>
+        <w:pStyle w:val="ListParagraph"/>
+        <w:numPr>
+          <w:ilvl w:val="3"/>
+          <w:numId w:val="1"/>
+        </w:numPr>
+        <w:rPr>
+          <w:rFonts w:ascii="Helvetica" w:hAnsi="Helvetica"/>
+          <w:sz w:val="22"/>
+          <w:szCs w:val="22"/>
+        </w:rPr>
+      </w:pPr>
+      <w:r>
+        <w:rPr>
+          <w:rFonts w:ascii="Helvetica" w:hAnsi="Helvetica"/>
+          <w:sz w:val="22"/>
+          <w:szCs w:val="22"/>
+        </w:rPr>
+        <w:t>Only trophic interactions</w:t>
+      </w:r>
+    </w:p>
+    <w:p>
+      <w:pPr>
+        <w:pStyle w:val="ListParagraph"/>
+        <w:numPr>
+          <w:ilvl w:val="3"/>
+          <w:numId w:val="1"/>
+        </w:numPr>
         <w:rPr>
           <w:rStyle w:val="CommentReference"/>
-        </w:rPr>
-        <w:commentReference w:id="3"/>
-      </w:r>
-      <w:r>
-        <w:rPr>
-          <w:rFonts w:ascii="Helvetica" w:hAnsi="Helvetica" w:cs="Times New Roman"/>
-          <w:sz w:val="22"/>
-          <w:szCs w:val="22"/>
-          <w:lang w:val="en-US"/>
-        </w:rPr>
-        <w:t>*)</w:t>
+          <w:rFonts w:ascii="Helvetica" w:hAnsi="Helvetica"/>
+          <w:sz w:val="22"/>
+          <w:szCs w:val="22"/>
+        </w:rPr>
+      </w:pPr>
+      <w:bookmarkStart w:id="4" w:name="_GoBack"/>
+      <w:bookmarkEnd w:id="4"/>
+      <w:r>
+        <w:rPr>
+          <w:rFonts w:ascii="Helvetica" w:hAnsi="Helvetica"/>
+          <w:sz w:val="22"/>
+          <w:szCs w:val="22"/>
+        </w:rPr>
+        <w:t>Terrestrial</w:t>
+      </w:r>
+    </w:p>
+    <w:p>
+      <w:pPr>
+        <w:pStyle w:val="ListParagraph"/>
+        <w:ind w:left="2340"/>
+        <w:rPr>
+          <w:rFonts w:ascii="Helvetica" w:hAnsi="Helvetica"/>
+          <w:sz w:val="22"/>
+          <w:szCs w:val="22"/>
+        </w:rPr>
+      </w:pPr>
+    </w:p>
+    <w:p>
+      <w:pPr>
+        <w:pStyle w:val="ListParagraph"/>
+        <w:numPr>
+          <w:ilvl w:val="0"/>
+          <w:numId w:val="1"/>
+        </w:numPr>
+        <w:rPr>
+          <w:rFonts w:ascii="Helvetica" w:hAnsi="Helvetica"/>
+          <w:sz w:val="22"/>
+          <w:szCs w:val="22"/>
+        </w:rPr>
+      </w:pPr>
+      <w:r>
+        <w:rPr>
+          <w:rFonts w:ascii="Helvetica" w:hAnsi="Helvetica"/>
+          <w:sz w:val="22"/>
+          <w:szCs w:val="22"/>
+        </w:rPr>
+        <w:t>Notes to make on individual studies</w:t>
       </w:r>
     </w:p>
     <w:p>
@@ -285,47 +827,11 @@
       </w:pPr>
       <w:r>
         <w:rPr>
-          <w:rFonts w:ascii="Helvetica" w:hAnsi="Helvetica" w:cs="Times New Roman"/>
-          <w:sz w:val="22"/>
-          <w:szCs w:val="22"/>
-          <w:lang w:val="en-US"/>
-        </w:rPr>
-        <w:t>Original</w:t>
-      </w:r>
-      <w:commentRangeStart w:id="4"/>
-      <w:r>
-        <w:rPr>
-          <w:rFonts w:ascii="Helvetica" w:hAnsi="Helvetica" w:cs="Times New Roman"/>
-          <w:sz w:val="22"/>
-          <w:szCs w:val="22"/>
-          <w:lang w:val="en-US"/>
-        </w:rPr>
-        <w:t xml:space="preserve"> </w:t>
-      </w:r>
-      <w:commentRangeEnd w:id="4"/>
-      <w:r>
-        <w:rPr>
-          <w:rFonts w:ascii="Helvetica" w:hAnsi="Helvetica" w:cs="Times New Roman"/>
-          <w:sz w:val="22"/>
-          <w:szCs w:val="22"/>
-          <w:lang w:val="en-US"/>
-        </w:rPr>
-        <w:t>criteria</w:t>
-      </w:r>
-      <w:r>
-        <w:rPr>
-          <w:rStyle w:val="CommentReference"/>
-        </w:rPr>
-        <w:commentReference w:id="4"/>
-      </w:r>
-      <w:r>
-        <w:rPr>
-          <w:rFonts w:ascii="Helvetica" w:hAnsi="Helvetica" w:cs="Times New Roman"/>
-          <w:sz w:val="22"/>
-          <w:szCs w:val="22"/>
-          <w:lang w:val="en-US"/>
-        </w:rPr>
-        <w:t>, include only those studies that:</w:t>
+          <w:rFonts w:ascii="Helvetica" w:hAnsi="Helvetica"/>
+          <w:sz w:val="22"/>
+          <w:szCs w:val="22"/>
+        </w:rPr>
+        <w:t>Data collected in 2017:</w:t>
       </w:r>
     </w:p>
     <w:p>
@@ -347,7 +853,23 @@
           <w:sz w:val="22"/>
           <w:szCs w:val="22"/>
         </w:rPr>
-        <w:t>Measure phenology directly (exclude those derived measures like NDVI)</w:t>
+        <w:t>Sampling frequency, phenological phase</w:t>
+      </w:r>
+      <w:r>
+        <w:rPr>
+          <w:rFonts w:ascii="Helvetica" w:hAnsi="Helvetica"/>
+          <w:sz w:val="22"/>
+          <w:szCs w:val="22"/>
+        </w:rPr>
+        <w:t xml:space="preserve"> and whether modelled or directly observed</w:t>
+      </w:r>
+      <w:r>
+        <w:rPr>
+          <w:rFonts w:ascii="Helvetica" w:hAnsi="Helvetica"/>
+          <w:sz w:val="22"/>
+          <w:szCs w:val="22"/>
+        </w:rPr>
+        <w:t>, fitness component and type</w:t>
       </w:r>
     </w:p>
     <w:p>
@@ -369,7 +891,23 @@
           <w:sz w:val="22"/>
           <w:szCs w:val="22"/>
         </w:rPr>
-        <w:t>Measure phenology on both species</w:t>
+        <w:t>Interaction level: b</w:t>
+      </w:r>
+      <w:r>
+        <w:rPr>
+          <w:rFonts w:ascii="Helvetica" w:hAnsi="Helvetica"/>
+          <w:sz w:val="22"/>
+          <w:szCs w:val="22"/>
+        </w:rPr>
+        <w:t>iome, interaction type, mismatch scale (positive and/or negative)</w:t>
+      </w:r>
+      <w:r>
+        <w:rPr>
+          <w:rFonts w:ascii="Helvetica" w:hAnsi="Helvetica"/>
+          <w:sz w:val="22"/>
+          <w:szCs w:val="22"/>
+        </w:rPr>
+        <w:t xml:space="preserve"> and interpretation</w:t>
       </w:r>
     </w:p>
     <w:p>
@@ -391,7 +929,188 @@
           <w:sz w:val="22"/>
           <w:szCs w:val="22"/>
         </w:rPr>
-        <w:t>Quantitatively link consumer fitness or performance to relative timing between consumer and resource</w:t>
+        <w:t>Species level: role (C or R), taxonomic group</w:t>
+      </w:r>
+    </w:p>
+    <w:p>
+      <w:pPr>
+        <w:pStyle w:val="ListParagraph"/>
+        <w:numPr>
+          <w:ilvl w:val="1"/>
+          <w:numId w:val="1"/>
+        </w:numPr>
+        <w:rPr>
+          <w:rFonts w:ascii="Helvetica" w:hAnsi="Helvetica"/>
+          <w:sz w:val="22"/>
+          <w:szCs w:val="22"/>
+        </w:rPr>
+      </w:pPr>
+      <w:r>
+        <w:rPr>
+          <w:rFonts w:ascii="Helvetica" w:hAnsi="Helvetica"/>
+          <w:sz w:val="22"/>
+          <w:szCs w:val="22"/>
+        </w:rPr>
+        <w:t>Individual-level data available</w:t>
+      </w:r>
+      <w:r>
+        <w:rPr>
+          <w:rFonts w:ascii="Helvetica" w:hAnsi="Helvetica"/>
+          <w:sz w:val="22"/>
+          <w:szCs w:val="22"/>
+        </w:rPr>
+        <w:t xml:space="preserve">, </w:t>
+      </w:r>
+    </w:p>
+    <w:p>
+      <w:pPr>
+        <w:pStyle w:val="ListParagraph"/>
+        <w:numPr>
+          <w:ilvl w:val="1"/>
+          <w:numId w:val="1"/>
+        </w:numPr>
+        <w:rPr>
+          <w:rFonts w:ascii="Helvetica" w:hAnsi="Helvetica"/>
+          <w:sz w:val="22"/>
+          <w:szCs w:val="22"/>
+        </w:rPr>
+      </w:pPr>
+      <w:r>
+        <w:rPr>
+          <w:rFonts w:ascii="Helvetica" w:hAnsi="Helvetica"/>
+          <w:sz w:val="22"/>
+          <w:szCs w:val="22"/>
+        </w:rPr>
+        <w:t>Resource and</w:t>
+      </w:r>
+      <w:r>
+        <w:rPr>
+          <w:rFonts w:ascii="Helvetica" w:hAnsi="Helvetica"/>
+          <w:sz w:val="22"/>
+          <w:szCs w:val="22"/>
+        </w:rPr>
+        <w:t>/or</w:t>
+      </w:r>
+      <w:r>
+        <w:rPr>
+          <w:rFonts w:ascii="Helvetica" w:hAnsi="Helvetica"/>
+          <w:sz w:val="22"/>
+          <w:szCs w:val="22"/>
+        </w:rPr>
+        <w:t xml:space="preserve"> consumer seasonal distributions available</w:t>
+      </w:r>
+    </w:p>
+    <w:p>
+      <w:pPr>
+        <w:pStyle w:val="ListParagraph"/>
+        <w:ind w:left="1440"/>
+        <w:rPr>
+          <w:rFonts w:ascii="Helvetica" w:hAnsi="Helvetica"/>
+          <w:sz w:val="22"/>
+          <w:szCs w:val="22"/>
+        </w:rPr>
+      </w:pPr>
+    </w:p>
+    <w:p>
+      <w:pPr>
+        <w:pStyle w:val="ListParagraph"/>
+        <w:numPr>
+          <w:ilvl w:val="0"/>
+          <w:numId w:val="1"/>
+        </w:numPr>
+        <w:rPr>
+          <w:rFonts w:ascii="Helvetica" w:hAnsi="Helvetica"/>
+          <w:sz w:val="22"/>
+          <w:szCs w:val="22"/>
+        </w:rPr>
+      </w:pPr>
+      <w:r>
+        <w:rPr>
+          <w:rFonts w:ascii="Helvetica" w:hAnsi="Helvetica"/>
+          <w:sz w:val="22"/>
+          <w:szCs w:val="22"/>
+        </w:rPr>
+        <w:t>Analysis</w:t>
+      </w:r>
+    </w:p>
+    <w:p>
+      <w:pPr>
+        <w:pStyle w:val="ListParagraph"/>
+        <w:numPr>
+          <w:ilvl w:val="1"/>
+          <w:numId w:val="1"/>
+        </w:numPr>
+        <w:rPr>
+          <w:rFonts w:ascii="Helvetica" w:hAnsi="Helvetica"/>
+          <w:sz w:val="22"/>
+          <w:szCs w:val="22"/>
+        </w:rPr>
+      </w:pPr>
+      <w:r>
+        <w:rPr>
+          <w:rFonts w:ascii="Helvetica" w:hAnsi="Helvetica"/>
+          <w:sz w:val="22"/>
+          <w:szCs w:val="22"/>
+        </w:rPr>
+        <w:t xml:space="preserve">First pass filter- </w:t>
+      </w:r>
+      <w:r>
+        <w:rPr>
+          <w:rFonts w:ascii="Helvetica" w:hAnsi="Helvetica"/>
+          <w:sz w:val="22"/>
+          <w:szCs w:val="22"/>
+        </w:rPr>
+        <w:t>1</w:t>
+      </w:r>
+      <w:r>
+        <w:rPr>
+          <w:rFonts w:ascii="Helvetica" w:hAnsi="Helvetica"/>
+          <w:sz w:val="22"/>
+          <w:szCs w:val="22"/>
+          <w:vertAlign w:val="superscript"/>
+        </w:rPr>
+        <w:t>st</w:t>
+      </w:r>
+      <w:r>
+        <w:rPr>
+          <w:rFonts w:ascii="Helvetica" w:hAnsi="Helvetica"/>
+          <w:sz w:val="22"/>
+          <w:szCs w:val="22"/>
+        </w:rPr>
+        <w:t xml:space="preserve"> assumption of </w:t>
+      </w:r>
+      <w:r>
+        <w:rPr>
+          <w:rFonts w:ascii="Helvetica" w:hAnsi="Helvetica"/>
+          <w:sz w:val="22"/>
+          <w:szCs w:val="22"/>
+        </w:rPr>
+        <w:t>Cushing hypothesis</w:t>
+      </w:r>
+      <w:r>
+        <w:rPr>
+          <w:rFonts w:ascii="Helvetica" w:hAnsi="Helvetica"/>
+          <w:sz w:val="22"/>
+          <w:szCs w:val="22"/>
+        </w:rPr>
+        <w:t xml:space="preserve"> (</w:t>
+      </w:r>
+      <w:r>
+        <w:rPr>
+          <w:rFonts w:ascii="Helvetica" w:hAnsi="Helvetica"/>
+          <w:i/>
+          <w:sz w:val="22"/>
+          <w:szCs w:val="22"/>
+        </w:rPr>
+        <w:t>papers are most likely to have</w:t>
+      </w:r>
+      <w:r>
+        <w:rPr>
+          <w:rFonts w:ascii="Helvetica" w:hAnsi="Helvetica"/>
+          <w:sz w:val="22"/>
+          <w:szCs w:val="22"/>
+        </w:rPr>
+        <w:t>)</w:t>
       </w:r>
     </w:p>
     <w:p>
@@ -413,546 +1132,64 @@
           <w:sz w:val="22"/>
           <w:szCs w:val="22"/>
         </w:rPr>
-        <w:t>Explicitly state that the two species interact</w:t>
-      </w:r>
-    </w:p>
-    <w:p>
-      <w:pPr>
-        <w:pStyle w:val="ListParagraph"/>
-        <w:numPr>
-          <w:ilvl w:val="2"/>
-          <w:numId w:val="1"/>
-        </w:numPr>
-        <w:rPr>
-          <w:rFonts w:ascii="Helvetica" w:hAnsi="Helvetica"/>
-          <w:sz w:val="22"/>
-          <w:szCs w:val="22"/>
-        </w:rPr>
-      </w:pPr>
-      <w:commentRangeStart w:id="5"/>
-      <w:r>
-        <w:rPr>
-          <w:rFonts w:ascii="Helvetica" w:hAnsi="Helvetica"/>
-          <w:sz w:val="22"/>
-          <w:szCs w:val="22"/>
-        </w:rPr>
-        <w:t xml:space="preserve">Direct estimates of consumer fitness or performance </w:t>
-      </w:r>
-      <w:commentRangeEnd w:id="5"/>
-      <w:r>
-        <w:rPr>
-          <w:rStyle w:val="CommentReference"/>
-        </w:rPr>
-        <w:commentReference w:id="5"/>
-      </w:r>
-      <w:r>
-        <w:rPr>
-          <w:rFonts w:ascii="Helvetica" w:hAnsi="Helvetica"/>
-          <w:sz w:val="22"/>
-          <w:szCs w:val="22"/>
-        </w:rPr>
-        <w:t>(exclude diet proportions e.g.,)</w:t>
-      </w:r>
-    </w:p>
-    <w:p>
-      <w:pPr>
-        <w:pStyle w:val="ListParagraph"/>
-        <w:numPr>
-          <w:ilvl w:val="2"/>
-          <w:numId w:val="1"/>
-        </w:numPr>
-        <w:rPr>
-          <w:rFonts w:ascii="Helvetica" w:hAnsi="Helvetica"/>
-          <w:sz w:val="22"/>
-          <w:szCs w:val="22"/>
-        </w:rPr>
-      </w:pPr>
-      <w:r>
-        <w:rPr>
-          <w:rFonts w:ascii="Helvetica" w:hAnsi="Helvetica"/>
-          <w:sz w:val="22"/>
-          <w:szCs w:val="22"/>
-        </w:rPr>
-        <w:t>Resolved to family-level and below</w:t>
-      </w:r>
-      <w:bookmarkStart w:id="6" w:name="_GoBack"/>
-      <w:bookmarkEnd w:id="6"/>
-    </w:p>
-    <w:p>
-      <w:pPr>
-        <w:pStyle w:val="ListParagraph"/>
-        <w:numPr>
-          <w:ilvl w:val="2"/>
-          <w:numId w:val="1"/>
-        </w:numPr>
-        <w:rPr>
-          <w:rFonts w:ascii="Helvetica" w:hAnsi="Helvetica"/>
-          <w:sz w:val="22"/>
-          <w:szCs w:val="22"/>
-          <w:highlight w:val="yellow"/>
-        </w:rPr>
-      </w:pPr>
-      <w:commentRangeStart w:id="7"/>
-      <w:r>
-        <w:rPr>
-          <w:rFonts w:ascii="Helvetica" w:hAnsi="Helvetica"/>
-          <w:sz w:val="22"/>
-          <w:szCs w:val="22"/>
-          <w:highlight w:val="yellow"/>
-        </w:rPr>
-        <w:t xml:space="preserve">Long-term </w:t>
-      </w:r>
-      <w:proofErr w:type="gramStart"/>
-      <w:r>
-        <w:rPr>
-          <w:rFonts w:ascii="Helvetica" w:hAnsi="Helvetica"/>
-          <w:sz w:val="22"/>
-          <w:szCs w:val="22"/>
-          <w:highlight w:val="yellow"/>
-        </w:rPr>
-        <w:t>data ?</w:t>
-      </w:r>
-      <w:proofErr w:type="gramEnd"/>
-      <w:r>
-        <w:rPr>
-          <w:rFonts w:ascii="Helvetica" w:hAnsi="Helvetica"/>
-          <w:sz w:val="22"/>
-          <w:szCs w:val="22"/>
-          <w:highlight w:val="yellow"/>
-        </w:rPr>
-        <w:t>?</w:t>
-      </w:r>
-      <w:commentRangeEnd w:id="7"/>
-      <w:r>
-        <w:rPr>
-          <w:rStyle w:val="CommentReference"/>
-        </w:rPr>
-        <w:commentReference w:id="7"/>
-      </w:r>
-    </w:p>
-    <w:p>
-      <w:pPr>
-        <w:pStyle w:val="ListParagraph"/>
-        <w:numPr>
-          <w:ilvl w:val="1"/>
-          <w:numId w:val="1"/>
-        </w:numPr>
-        <w:rPr>
-          <w:rFonts w:ascii="Helvetica" w:hAnsi="Helvetica"/>
-          <w:sz w:val="22"/>
-          <w:szCs w:val="22"/>
-        </w:rPr>
-      </w:pPr>
-      <w:r>
-        <w:rPr>
-          <w:rFonts w:ascii="Helvetica" w:hAnsi="Helvetica"/>
-          <w:sz w:val="22"/>
-          <w:szCs w:val="22"/>
-        </w:rPr>
-        <w:t>Additional criteria</w:t>
-      </w:r>
-    </w:p>
-    <w:p>
-      <w:pPr>
-        <w:pStyle w:val="ListParagraph"/>
-        <w:numPr>
-          <w:ilvl w:val="2"/>
-          <w:numId w:val="1"/>
-        </w:numPr>
-        <w:rPr>
-          <w:rFonts w:ascii="Helvetica" w:hAnsi="Helvetica"/>
-          <w:sz w:val="22"/>
-          <w:szCs w:val="22"/>
-        </w:rPr>
-      </w:pPr>
-      <w:commentRangeStart w:id="8"/>
-      <w:r>
-        <w:rPr>
-          <w:rFonts w:ascii="Helvetica" w:hAnsi="Helvetica" w:cs="Times New Roman"/>
-          <w:sz w:val="22"/>
-          <w:szCs w:val="22"/>
-          <w:lang w:val="en-US"/>
-        </w:rPr>
-        <w:t>Observational</w:t>
-      </w:r>
-    </w:p>
-    <w:p>
-      <w:pPr>
-        <w:pStyle w:val="ListParagraph"/>
-        <w:numPr>
-          <w:ilvl w:val="2"/>
-          <w:numId w:val="1"/>
-        </w:numPr>
-        <w:rPr>
-          <w:rFonts w:ascii="Helvetica" w:hAnsi="Helvetica"/>
-          <w:sz w:val="22"/>
-          <w:szCs w:val="22"/>
-        </w:rPr>
-      </w:pPr>
-      <w:r>
-        <w:rPr>
-          <w:rFonts w:ascii="Helvetica" w:hAnsi="Helvetica"/>
-          <w:sz w:val="22"/>
-          <w:szCs w:val="22"/>
-        </w:rPr>
-        <w:t>Only trophic interactions</w:t>
-      </w:r>
-    </w:p>
-    <w:p>
-      <w:pPr>
-        <w:pStyle w:val="ListParagraph"/>
-        <w:numPr>
-          <w:ilvl w:val="2"/>
-          <w:numId w:val="1"/>
-        </w:numPr>
-        <w:rPr>
-          <w:rStyle w:val="CommentReference"/>
-          <w:rFonts w:ascii="Helvetica" w:hAnsi="Helvetica"/>
-          <w:sz w:val="22"/>
-          <w:szCs w:val="22"/>
-        </w:rPr>
-      </w:pPr>
-      <w:r>
-        <w:rPr>
-          <w:rFonts w:ascii="Helvetica" w:hAnsi="Helvetica"/>
-          <w:sz w:val="22"/>
-          <w:szCs w:val="22"/>
-        </w:rPr>
-        <w:t>Terrestrial</w:t>
-      </w:r>
-    </w:p>
-    <w:commentRangeEnd w:id="8"/>
-    <w:p>
-      <w:pPr>
-        <w:pStyle w:val="ListParagraph"/>
-        <w:ind w:left="2340"/>
-        <w:rPr>
-          <w:rFonts w:ascii="Helvetica" w:hAnsi="Helvetica"/>
-          <w:sz w:val="22"/>
-          <w:szCs w:val="22"/>
-        </w:rPr>
-      </w:pPr>
-      <w:r>
-        <w:rPr>
-          <w:rStyle w:val="CommentReference"/>
-        </w:rPr>
-        <w:commentReference w:id="8"/>
-      </w:r>
-    </w:p>
-    <w:p>
-      <w:pPr>
-        <w:pStyle w:val="ListParagraph"/>
-        <w:numPr>
-          <w:ilvl w:val="0"/>
-          <w:numId w:val="1"/>
-        </w:numPr>
-        <w:rPr>
-          <w:rFonts w:ascii="Helvetica" w:hAnsi="Helvetica"/>
-          <w:sz w:val="22"/>
-          <w:szCs w:val="22"/>
-        </w:rPr>
-      </w:pPr>
-      <w:r>
-        <w:rPr>
-          <w:rFonts w:ascii="Helvetica" w:hAnsi="Helvetica"/>
-          <w:sz w:val="22"/>
-          <w:szCs w:val="22"/>
-        </w:rPr>
-        <w:t>Notes to make on individual studies</w:t>
-      </w:r>
-    </w:p>
-    <w:p>
-      <w:pPr>
-        <w:pStyle w:val="ListParagraph"/>
-        <w:numPr>
-          <w:ilvl w:val="1"/>
-          <w:numId w:val="1"/>
-        </w:numPr>
-        <w:rPr>
-          <w:rFonts w:ascii="Helvetica" w:hAnsi="Helvetica"/>
-          <w:sz w:val="22"/>
-          <w:szCs w:val="22"/>
-        </w:rPr>
-      </w:pPr>
-      <w:r>
-        <w:rPr>
-          <w:rFonts w:ascii="Helvetica" w:hAnsi="Helvetica"/>
-          <w:sz w:val="22"/>
-          <w:szCs w:val="22"/>
-        </w:rPr>
-        <w:t>Data collected in 2017:</w:t>
-      </w:r>
-    </w:p>
-    <w:p>
-      <w:pPr>
-        <w:pStyle w:val="ListParagraph"/>
-        <w:numPr>
-          <w:ilvl w:val="2"/>
-          <w:numId w:val="1"/>
-        </w:numPr>
-        <w:rPr>
-          <w:rFonts w:ascii="Helvetica" w:hAnsi="Helvetica"/>
-          <w:sz w:val="22"/>
-          <w:szCs w:val="22"/>
-        </w:rPr>
-      </w:pPr>
-      <w:r>
-        <w:rPr>
-          <w:rFonts w:ascii="Helvetica" w:hAnsi="Helvetica"/>
-          <w:sz w:val="22"/>
-          <w:szCs w:val="22"/>
-        </w:rPr>
-        <w:t xml:space="preserve">Sampling frequency, </w:t>
-      </w:r>
-      <w:proofErr w:type="spellStart"/>
-      <w:r>
-        <w:rPr>
-          <w:rFonts w:ascii="Helvetica" w:hAnsi="Helvetica"/>
-          <w:sz w:val="22"/>
-          <w:szCs w:val="22"/>
-        </w:rPr>
-        <w:t>phenological</w:t>
-      </w:r>
-      <w:proofErr w:type="spellEnd"/>
-      <w:r>
-        <w:rPr>
-          <w:rFonts w:ascii="Helvetica" w:hAnsi="Helvetica"/>
-          <w:sz w:val="22"/>
-          <w:szCs w:val="22"/>
-        </w:rPr>
-        <w:t xml:space="preserve"> phase</w:t>
-      </w:r>
-      <w:r>
-        <w:rPr>
-          <w:rFonts w:ascii="Helvetica" w:hAnsi="Helvetica"/>
-          <w:sz w:val="22"/>
-          <w:szCs w:val="22"/>
-        </w:rPr>
-        <w:t xml:space="preserve"> and whether modelled or directly observed</w:t>
-      </w:r>
-      <w:r>
-        <w:rPr>
-          <w:rFonts w:ascii="Helvetica" w:hAnsi="Helvetica"/>
-          <w:sz w:val="22"/>
-          <w:szCs w:val="22"/>
-        </w:rPr>
-        <w:t>, fitness component and type</w:t>
-      </w:r>
-    </w:p>
-    <w:p>
-      <w:pPr>
-        <w:pStyle w:val="ListParagraph"/>
-        <w:numPr>
-          <w:ilvl w:val="2"/>
-          <w:numId w:val="1"/>
-        </w:numPr>
-        <w:rPr>
-          <w:rFonts w:ascii="Helvetica" w:hAnsi="Helvetica"/>
-          <w:sz w:val="22"/>
-          <w:szCs w:val="22"/>
-        </w:rPr>
-      </w:pPr>
-      <w:r>
-        <w:rPr>
-          <w:rFonts w:ascii="Helvetica" w:hAnsi="Helvetica"/>
-          <w:sz w:val="22"/>
-          <w:szCs w:val="22"/>
-        </w:rPr>
-        <w:t>Interaction level: b</w:t>
-      </w:r>
-      <w:r>
-        <w:rPr>
-          <w:rFonts w:ascii="Helvetica" w:hAnsi="Helvetica"/>
-          <w:sz w:val="22"/>
-          <w:szCs w:val="22"/>
-        </w:rPr>
-        <w:t>iome, interaction type, mismatch scale (positive and/or negative)</w:t>
-      </w:r>
-      <w:r>
-        <w:rPr>
-          <w:rFonts w:ascii="Helvetica" w:hAnsi="Helvetica"/>
-          <w:sz w:val="22"/>
-          <w:szCs w:val="22"/>
-        </w:rPr>
-        <w:t xml:space="preserve"> and interpretation</w:t>
-      </w:r>
-    </w:p>
-    <w:p>
-      <w:pPr>
-        <w:pStyle w:val="ListParagraph"/>
-        <w:numPr>
-          <w:ilvl w:val="2"/>
-          <w:numId w:val="1"/>
-        </w:numPr>
-        <w:rPr>
-          <w:rFonts w:ascii="Helvetica" w:hAnsi="Helvetica"/>
-          <w:sz w:val="22"/>
-          <w:szCs w:val="22"/>
-        </w:rPr>
-      </w:pPr>
-      <w:r>
-        <w:rPr>
-          <w:rFonts w:ascii="Helvetica" w:hAnsi="Helvetica"/>
-          <w:sz w:val="22"/>
-          <w:szCs w:val="22"/>
-        </w:rPr>
-        <w:t>Species level: role (C or R), taxonomic group</w:t>
-      </w:r>
-    </w:p>
-    <w:p>
-      <w:pPr>
-        <w:pStyle w:val="ListParagraph"/>
-        <w:numPr>
-          <w:ilvl w:val="1"/>
-          <w:numId w:val="1"/>
-        </w:numPr>
-        <w:rPr>
-          <w:rFonts w:ascii="Helvetica" w:hAnsi="Helvetica"/>
-          <w:sz w:val="22"/>
-          <w:szCs w:val="22"/>
-        </w:rPr>
-      </w:pPr>
-      <w:r>
-        <w:rPr>
-          <w:rFonts w:ascii="Helvetica" w:hAnsi="Helvetica"/>
-          <w:sz w:val="22"/>
-          <w:szCs w:val="22"/>
-        </w:rPr>
-        <w:t>Individual-level data available</w:t>
-      </w:r>
-      <w:r>
-        <w:rPr>
-          <w:rFonts w:ascii="Helvetica" w:hAnsi="Helvetica"/>
-          <w:sz w:val="22"/>
-          <w:szCs w:val="22"/>
-        </w:rPr>
-        <w:t xml:space="preserve">, </w:t>
-      </w:r>
-    </w:p>
-    <w:p>
-      <w:pPr>
-        <w:pStyle w:val="ListParagraph"/>
-        <w:numPr>
-          <w:ilvl w:val="1"/>
-          <w:numId w:val="1"/>
-        </w:numPr>
-        <w:rPr>
-          <w:rFonts w:ascii="Helvetica" w:hAnsi="Helvetica"/>
-          <w:sz w:val="22"/>
-          <w:szCs w:val="22"/>
-        </w:rPr>
-      </w:pPr>
-      <w:r>
-        <w:rPr>
-          <w:rFonts w:ascii="Helvetica" w:hAnsi="Helvetica"/>
-          <w:sz w:val="22"/>
-          <w:szCs w:val="22"/>
-        </w:rPr>
-        <w:t>Resource and</w:t>
-      </w:r>
-      <w:r>
-        <w:rPr>
-          <w:rFonts w:ascii="Helvetica" w:hAnsi="Helvetica"/>
-          <w:sz w:val="22"/>
-          <w:szCs w:val="22"/>
-        </w:rPr>
-        <w:t>/or</w:t>
-      </w:r>
-      <w:r>
-        <w:rPr>
-          <w:rFonts w:ascii="Helvetica" w:hAnsi="Helvetica"/>
-          <w:sz w:val="22"/>
-          <w:szCs w:val="22"/>
-        </w:rPr>
-        <w:t xml:space="preserve"> consumer seasonal distributions available</w:t>
-      </w:r>
-    </w:p>
-    <w:p>
-      <w:pPr>
-        <w:pStyle w:val="ListParagraph"/>
-        <w:ind w:left="1440"/>
-        <w:rPr>
-          <w:rFonts w:ascii="Helvetica" w:hAnsi="Helvetica"/>
-          <w:sz w:val="22"/>
-          <w:szCs w:val="22"/>
-        </w:rPr>
-      </w:pPr>
-    </w:p>
-    <w:p>
-      <w:pPr>
-        <w:pStyle w:val="ListParagraph"/>
-        <w:numPr>
-          <w:ilvl w:val="0"/>
-          <w:numId w:val="1"/>
-        </w:numPr>
-        <w:rPr>
-          <w:rFonts w:ascii="Helvetica" w:hAnsi="Helvetica"/>
-          <w:sz w:val="22"/>
-          <w:szCs w:val="22"/>
-        </w:rPr>
-      </w:pPr>
-      <w:r>
-        <w:rPr>
-          <w:rFonts w:ascii="Helvetica" w:hAnsi="Helvetica"/>
-          <w:sz w:val="22"/>
-          <w:szCs w:val="22"/>
-        </w:rPr>
-        <w:t>Analysis</w:t>
-      </w:r>
-    </w:p>
-    <w:p>
-      <w:pPr>
-        <w:pStyle w:val="ListParagraph"/>
-        <w:numPr>
-          <w:ilvl w:val="1"/>
-          <w:numId w:val="1"/>
-        </w:numPr>
-        <w:rPr>
-          <w:rFonts w:ascii="Helvetica" w:hAnsi="Helvetica"/>
-          <w:sz w:val="22"/>
-          <w:szCs w:val="22"/>
-        </w:rPr>
-      </w:pPr>
-      <w:r>
-        <w:rPr>
-          <w:rFonts w:ascii="Helvetica" w:hAnsi="Helvetica"/>
-          <w:sz w:val="22"/>
-          <w:szCs w:val="22"/>
-        </w:rPr>
-        <w:t xml:space="preserve">First pass filter- </w:t>
-      </w:r>
-      <w:r>
-        <w:rPr>
-          <w:rFonts w:ascii="Helvetica" w:hAnsi="Helvetica"/>
-          <w:sz w:val="22"/>
-          <w:szCs w:val="22"/>
-        </w:rPr>
-        <w:t>1</w:t>
-      </w:r>
-      <w:r>
-        <w:rPr>
-          <w:rFonts w:ascii="Helvetica" w:hAnsi="Helvetica"/>
-          <w:sz w:val="22"/>
-          <w:szCs w:val="22"/>
-          <w:vertAlign w:val="superscript"/>
-        </w:rPr>
-        <w:t>st</w:t>
-      </w:r>
-      <w:r>
-        <w:rPr>
-          <w:rFonts w:ascii="Helvetica" w:hAnsi="Helvetica"/>
-          <w:sz w:val="22"/>
-          <w:szCs w:val="22"/>
-        </w:rPr>
-        <w:t xml:space="preserve"> assumption of </w:t>
-      </w:r>
-      <w:r>
-        <w:rPr>
-          <w:rFonts w:ascii="Helvetica" w:hAnsi="Helvetica"/>
-          <w:sz w:val="22"/>
-          <w:szCs w:val="22"/>
-        </w:rPr>
-        <w:t>Cushing hypothesis</w:t>
+        <w:lastRenderedPageBreak/>
+        <w:t>Reasonable evidence in paper</w:t>
+      </w:r>
+      <w:r>
+        <w:rPr>
+          <w:rFonts w:ascii="Helvetica" w:hAnsi="Helvetica"/>
+          <w:sz w:val="22"/>
+          <w:szCs w:val="22"/>
+        </w:rPr>
+        <w:t xml:space="preserve"> OR from atlas</w:t>
+      </w:r>
+      <w:r>
+        <w:rPr>
+          <w:rFonts w:ascii="Helvetica" w:hAnsi="Helvetica"/>
+          <w:sz w:val="22"/>
+          <w:szCs w:val="22"/>
+        </w:rPr>
+        <w:t>-type</w:t>
+      </w:r>
+      <w:r>
+        <w:rPr>
+          <w:rFonts w:ascii="Helvetica" w:hAnsi="Helvetica"/>
+          <w:sz w:val="22"/>
+          <w:szCs w:val="22"/>
+        </w:rPr>
+        <w:t xml:space="preserve"> descriptions that </w:t>
+      </w:r>
+      <w:r>
+        <w:rPr>
+          <w:rFonts w:ascii="Helvetica" w:hAnsi="Helvetica"/>
+          <w:sz w:val="22"/>
+          <w:szCs w:val="22"/>
+        </w:rPr>
+        <w:t xml:space="preserve">length of </w:t>
+      </w:r>
+      <w:r>
+        <w:rPr>
+          <w:rFonts w:ascii="Helvetica" w:hAnsi="Helvetica"/>
+          <w:sz w:val="22"/>
+          <w:szCs w:val="22"/>
+        </w:rPr>
+        <w:t xml:space="preserve">resource </w:t>
+      </w:r>
+      <w:r>
+        <w:rPr>
+          <w:rFonts w:ascii="Helvetica" w:hAnsi="Helvetica"/>
+          <w:sz w:val="22"/>
+          <w:szCs w:val="22"/>
+        </w:rPr>
+        <w:t>season</w:t>
+      </w:r>
+      <w:r>
+        <w:rPr>
+          <w:rFonts w:ascii="Helvetica" w:hAnsi="Helvetica"/>
+          <w:sz w:val="22"/>
+          <w:szCs w:val="22"/>
+        </w:rPr>
+        <w:t xml:space="preserve"> &lt; consumer</w:t>
       </w:r>
       <w:r>
         <w:rPr>
@@ -969,121 +1206,7 @@
           <w:sz w:val="22"/>
           <w:szCs w:val="22"/>
         </w:rPr>
-        <w:t>papers are most likely to have</w:t>
-      </w:r>
-      <w:r>
-        <w:rPr>
-          <w:rFonts w:ascii="Helvetica" w:hAnsi="Helvetica"/>
-          <w:sz w:val="22"/>
-          <w:szCs w:val="22"/>
-        </w:rPr>
-        <w:t>)</w:t>
-      </w:r>
-    </w:p>
-    <w:p>
-      <w:pPr>
-        <w:pStyle w:val="ListParagraph"/>
-        <w:numPr>
-          <w:ilvl w:val="2"/>
-          <w:numId w:val="1"/>
-        </w:numPr>
-        <w:rPr>
-          <w:rFonts w:ascii="Helvetica" w:hAnsi="Helvetica"/>
-          <w:sz w:val="22"/>
-          <w:szCs w:val="22"/>
-        </w:rPr>
-      </w:pPr>
-      <w:r>
-        <w:rPr>
-          <w:rFonts w:ascii="Helvetica" w:hAnsi="Helvetica"/>
-          <w:sz w:val="22"/>
-          <w:szCs w:val="22"/>
-        </w:rPr>
-        <w:t>Reasonable evidence in paper</w:t>
-      </w:r>
-      <w:r>
-        <w:rPr>
-          <w:rFonts w:ascii="Helvetica" w:hAnsi="Helvetica"/>
-          <w:sz w:val="22"/>
-          <w:szCs w:val="22"/>
-        </w:rPr>
-        <w:t xml:space="preserve"> OR from atlas</w:t>
-      </w:r>
-      <w:r>
-        <w:rPr>
-          <w:rFonts w:ascii="Helvetica" w:hAnsi="Helvetica"/>
-          <w:sz w:val="22"/>
-          <w:szCs w:val="22"/>
-        </w:rPr>
-        <w:t>-type</w:t>
-      </w:r>
-      <w:r>
-        <w:rPr>
-          <w:rFonts w:ascii="Helvetica" w:hAnsi="Helvetica"/>
-          <w:sz w:val="22"/>
-          <w:szCs w:val="22"/>
-        </w:rPr>
-        <w:t xml:space="preserve"> descriptions that </w:t>
-      </w:r>
-      <w:r>
-        <w:rPr>
-          <w:rFonts w:ascii="Helvetica" w:hAnsi="Helvetica"/>
-          <w:sz w:val="22"/>
-          <w:szCs w:val="22"/>
-        </w:rPr>
-        <w:t xml:space="preserve">length of </w:t>
-      </w:r>
-      <w:r>
-        <w:rPr>
-          <w:rFonts w:ascii="Helvetica" w:hAnsi="Helvetica"/>
-          <w:sz w:val="22"/>
-          <w:szCs w:val="22"/>
-        </w:rPr>
-        <w:t xml:space="preserve">resource </w:t>
-      </w:r>
-      <w:r>
-        <w:rPr>
-          <w:rFonts w:ascii="Helvetica" w:hAnsi="Helvetica"/>
-          <w:sz w:val="22"/>
-          <w:szCs w:val="22"/>
-        </w:rPr>
-        <w:t>season</w:t>
-      </w:r>
-      <w:r>
-        <w:rPr>
-          <w:rFonts w:ascii="Helvetica" w:hAnsi="Helvetica"/>
-          <w:sz w:val="22"/>
-          <w:szCs w:val="22"/>
-        </w:rPr>
-        <w:t xml:space="preserve"> &lt; consumer</w:t>
-      </w:r>
-      <w:r>
-        <w:rPr>
-          <w:rFonts w:ascii="Helvetica" w:hAnsi="Helvetica"/>
-          <w:sz w:val="22"/>
-          <w:szCs w:val="22"/>
-        </w:rPr>
-        <w:t xml:space="preserve"> (</w:t>
-      </w:r>
-      <w:proofErr w:type="spellStart"/>
-      <w:r>
-        <w:rPr>
-          <w:rFonts w:ascii="Helvetica" w:hAnsi="Helvetica"/>
-          <w:i/>
-          <w:sz w:val="22"/>
-          <w:szCs w:val="22"/>
-        </w:rPr>
-        <w:t>Samplonius</w:t>
-      </w:r>
-      <w:proofErr w:type="spellEnd"/>
-      <w:r>
-        <w:rPr>
-          <w:rFonts w:ascii="Helvetica" w:hAnsi="Helvetica"/>
-          <w:i/>
-          <w:sz w:val="22"/>
-          <w:szCs w:val="22"/>
-        </w:rPr>
-        <w:t xml:space="preserve"> et al. criteria</w:t>
+        <w:t>Samplonius et al. criteria</w:t>
       </w:r>
       <w:r>
         <w:rPr>
@@ -1273,7 +1396,7 @@
 
 <file path=word/comments.xml><?xml version="1.0" encoding="utf-8"?>
 <w:comments xmlns:wpc="http://schemas.microsoft.com/office/word/2010/wordprocessingCanvas" xmlns:mo="http://schemas.microsoft.com/office/mac/office/2008/main" xmlns:mc="http://schemas.openxmlformats.org/markup-compatibility/2006" xmlns:mv="urn:schemas-microsoft-com:mac:vml" xmlns:o="urn:schemas-microsoft-com:office:office" xmlns:r="http://schemas.openxmlformats.org/officeDocument/2006/relationships" xmlns:m="http://schemas.openxmlformats.org/officeDocument/2006/math" xmlns:v="urn:schemas-microsoft-com:vml" xmlns:wp14="http://schemas.microsoft.com/office/word/2010/wordprocessingDrawing" xmlns:wp="http://schemas.openxmlformats.org/drawingml/2006/wordprocessingDrawing" xmlns:w10="urn:schemas-microsoft-com:office:word" xmlns:w="http://schemas.openxmlformats.org/wordprocessingml/2006/main" xmlns:w14="http://schemas.microsoft.com/office/word/2010/wordml" xmlns:wpg="http://schemas.microsoft.com/office/word/2010/wordprocessingGroup" xmlns:wpi="http://schemas.microsoft.com/office/word/2010/wordprocessingInk" xmlns:wne="http://schemas.microsoft.com/office/word/2006/wordml" xmlns:wps="http://schemas.microsoft.com/office/word/2010/wordprocessingShape" mc:Ignorable="w14 wp14">
-  <w:comment w:id="0" w:author="Heather Kharouba" w:date="2020-07-30T16:19:00Z" w:initials="HK">
+  <w:comment w:id="0" w:author="Heather Kharouba" w:date="2020-07-31T16:25:00Z" w:initials="HK">
     <w:p>
       <w:pPr>
         <w:pStyle w:val="CommentText"/>
@@ -1306,23 +1429,7 @@
         <w:pStyle w:val="CommentText"/>
       </w:pPr>
       <w:r>
-        <w:t>Got rid of genetics heredity</w:t>
-      </w:r>
-      <w:proofErr w:type="gramStart"/>
-      <w:r>
-        <w:t>,  mathematical</w:t>
-      </w:r>
-      <w:proofErr w:type="gramEnd"/>
-      <w:r>
-        <w:t xml:space="preserve"> computational biology,  multidisciplinary sciences, computer science information systems, </w:t>
-      </w:r>
-      <w:proofErr w:type="spellStart"/>
-      <w:r>
-        <w:t>biochem</w:t>
-      </w:r>
-      <w:proofErr w:type="spellEnd"/>
-      <w:r>
-        <w:t xml:space="preserve"> molecular biology, computer science, regional urban planning</w:t>
+        <w:t>Got rid of genetics heredity,  mathematical computational biology,  multidisciplinary sciences, computer science information systems, biochem molecular biology, computer science, regional urban planning</w:t>
       </w:r>
     </w:p>
     <w:p>
@@ -1356,10 +1463,7 @@
         <w:pStyle w:val="CommentText"/>
       </w:pPr>
       <w:r>
-        <w:t>Caught up to previous search for KW2020 by entry 176.</w:t>
-      </w:r>
-      <w:r>
-        <w:t xml:space="preserve"> Of the most recent 175 studies, 47 studies need to be considered further BUT that includes non-trophic, experimental, aquatic</w:t>
+        <w:t>Caught up to previous search for KW2020 by entry 176. Of the most recent 175 studies, 47 studies need to be considered further BUT that includes non-trophic, experimental, aquatic</w:t>
       </w:r>
     </w:p>
     <w:p>
@@ -1380,15 +1484,15 @@
         <w:pStyle w:val="CommentText"/>
       </w:pPr>
       <w:r>
-        <w:t xml:space="preserve">__ </w:t>
-      </w:r>
-      <w:proofErr w:type="gramStart"/>
-      <w:r>
-        <w:t>studies</w:t>
-      </w:r>
-      <w:proofErr w:type="gramEnd"/>
-      <w:r>
-        <w:t xml:space="preserve"> need to have data entered</w:t>
+        <w:t>__ studies need to have data entered</w:t>
+      </w:r>
+    </w:p>
+    <w:p>
+      <w:pPr>
+        <w:pStyle w:val="CommentText"/>
+      </w:pPr>
+      <w:r>
+        <w:t>_ add any NDVI studies</w:t>
       </w:r>
     </w:p>
     <w:p>
@@ -1408,13 +1512,8 @@
         </w:rPr>
         <w:annotationRef/>
       </w:r>
-      <w:proofErr w:type="gramStart"/>
-      <w:r>
-        <w:t>should</w:t>
-      </w:r>
-      <w:proofErr w:type="gramEnd"/>
-      <w:r>
-        <w:t xml:space="preserve"> check papers that cite PNAS paper</w:t>
+      <w:r>
+        <w:t>should check papers that cite PNAS paper</w:t>
       </w:r>
     </w:p>
   </w:comment>
@@ -1434,7 +1533,7 @@
       </w:r>
     </w:p>
   </w:comment>
-  <w:comment w:id="3" w:author="Heather Kharouba" w:date="2020-07-24T14:28:00Z" w:initials="HK">
+  <w:comment w:id="3" w:author="Heather Kharouba" w:date="2020-07-24T14:39:00Z" w:initials="HK">
     <w:p>
       <w:pPr>
         <w:pStyle w:val="CommentText"/>
@@ -1446,84 +1545,7 @@
         <w:annotationRef/>
       </w:r>
       <w:r>
-        <w:t>I would suggest adding growth OR development. Anything else we could that’s more plant focused? Biomass?</w:t>
-      </w:r>
-    </w:p>
-  </w:comment>
-  <w:comment w:id="4" w:author="Heather Kharouba" w:date="2020-07-24T14:30:00Z" w:initials="HK">
-    <w:p>
-      <w:pPr>
-        <w:pStyle w:val="CommentText"/>
-      </w:pPr>
-      <w:r>
-        <w:rPr>
-          <w:rStyle w:val="CommentReference"/>
-        </w:rPr>
-        <w:annotationRef/>
-      </w:r>
-      <w:r>
-        <w:t>Criteria we had in place in previous searches</w:t>
-      </w:r>
-    </w:p>
-  </w:comment>
-  <w:comment w:id="5" w:author="Heather Kharouba" w:date="2020-07-24T14:39:00Z" w:initials="HK">
-    <w:p>
-      <w:pPr>
-        <w:pStyle w:val="CommentText"/>
-      </w:pPr>
-      <w:r>
-        <w:rPr>
-          <w:rStyle w:val="CommentReference"/>
-        </w:rPr>
-        <w:annotationRef/>
-      </w:r>
-      <w:r>
         <w:t>Here- papers with selection efforts, special metrics etc. should be eliminated</w:t>
-      </w:r>
-    </w:p>
-  </w:comment>
-  <w:comment w:id="7" w:author="Heather Kharouba" w:date="2020-07-24T15:05:00Z" w:initials="HK">
-    <w:p>
-      <w:pPr>
-        <w:pStyle w:val="CommentText"/>
-      </w:pPr>
-      <w:r>
-        <w:rPr>
-          <w:rStyle w:val="CommentReference"/>
-        </w:rPr>
-        <w:annotationRef/>
-      </w:r>
-      <w:r>
-        <w:t>From 2017 analysis with long-term data criteria: 24 observational studies, 9/30 interactions were terrestrial</w:t>
-      </w:r>
-    </w:p>
-    <w:p>
-      <w:pPr>
-        <w:pStyle w:val="CommentText"/>
-      </w:pPr>
-    </w:p>
-    <w:p>
-      <w:pPr>
-        <w:pStyle w:val="CommentText"/>
-      </w:pPr>
-      <w:r>
-        <w:t xml:space="preserve">For review paper, we did not exclude studies based on number of years of study so there were 25 terrestrial interactions </w:t>
-      </w:r>
-    </w:p>
-  </w:comment>
-  <w:comment w:id="8" w:author="Heather Kharouba" w:date="2020-07-24T15:12:00Z" w:initials="HK">
-    <w:p>
-      <w:pPr>
-        <w:pStyle w:val="CommentText"/>
-      </w:pPr>
-      <w:r>
-        <w:rPr>
-          <w:rStyle w:val="CommentReference"/>
-        </w:rPr>
-        <w:annotationRef/>
-      </w:r>
-      <w:r>
-        <w:t>Keep list of experiments and aquatic studies</w:t>
       </w:r>
     </w:p>
   </w:comment>
@@ -1563,7 +1585,7 @@
         <w:ind w:left="2340" w:hanging="360"/>
       </w:pPr>
     </w:lvl>
-    <w:lvl w:ilvl="3" w:tplc="0409000F" w:tentative="1">
+    <w:lvl w:ilvl="3" w:tplc="0409000F">
       <w:start w:val="1"/>
       <w:numFmt w:val="decimal"/>
       <w:lvlText w:val="%4."/>

</xml_diff>

<commit_message>
continuing lit search, some data entry
</commit_message>
<xml_diff>
--- a/meta-analysis/search_criteria_analysis_filters.docx
+++ b/meta-analysis/search_criteria_analysis_filters.docx
@@ -194,6 +194,7 @@
         </w:rPr>
         <w:t xml:space="preserve">Search terms: </w:t>
       </w:r>
+      <w:proofErr w:type="spellStart"/>
       <w:r>
         <w:rPr>
           <w:rFonts w:ascii="Helvetica" w:hAnsi="Helvetica" w:cs="Helvetica"/>
@@ -201,7 +202,17 @@
           <w:szCs w:val="22"/>
           <w:lang w:val="en-US"/>
         </w:rPr>
-        <w:t>phenolog* AND</w:t>
+        <w:t>phenolog</w:t>
+      </w:r>
+      <w:proofErr w:type="spellEnd"/>
+      <w:r>
+        <w:rPr>
+          <w:rFonts w:ascii="Helvetica" w:hAnsi="Helvetica" w:cs="Helvetica"/>
+          <w:sz w:val="22"/>
+          <w:szCs w:val="22"/>
+          <w:lang w:val="en-US"/>
+        </w:rPr>
+        <w:t>* AND</w:t>
       </w:r>
       <w:r>
         <w:rPr>
@@ -210,7 +221,27 @@
           <w:szCs w:val="22"/>
           <w:lang w:val="en-US"/>
         </w:rPr>
-        <w:t xml:space="preserve"> mismatch* OR synchron* AND interact* AND (fitness* OR performance*)</w:t>
+        <w:t xml:space="preserve"> mismatch* OR </w:t>
+      </w:r>
+      <w:proofErr w:type="spellStart"/>
+      <w:r>
+        <w:rPr>
+          <w:rFonts w:ascii="Helvetica" w:hAnsi="Helvetica" w:cs="Times New Roman"/>
+          <w:sz w:val="22"/>
+          <w:szCs w:val="22"/>
+          <w:lang w:val="en-US"/>
+        </w:rPr>
+        <w:t>synchron</w:t>
+      </w:r>
+      <w:proofErr w:type="spellEnd"/>
+      <w:r>
+        <w:rPr>
+          <w:rFonts w:ascii="Helvetica" w:hAnsi="Helvetica" w:cs="Times New Roman"/>
+          <w:sz w:val="22"/>
+          <w:szCs w:val="22"/>
+          <w:lang w:val="en-US"/>
+        </w:rPr>
+        <w:t>* AND interact* AND (fitness* OR performance*)</w:t>
       </w:r>
     </w:p>
     <w:p>
@@ -420,7 +451,7 @@
           <w:sz w:val="22"/>
           <w:szCs w:val="22"/>
         </w:rPr>
-        <w:t>Long-term data</w:t>
+        <w:t>Long-term data, &gt;= 5 years (24 observational studies, 9/30 interactions were terrestrial)</w:t>
       </w:r>
       <w:r>
         <w:rPr>
@@ -428,46 +459,49 @@
           <w:sz w:val="22"/>
           <w:szCs w:val="22"/>
         </w:rPr>
-        <w:t>, &gt;= 5 years (</w:t>
-      </w:r>
+        <w:t xml:space="preserve"> * did not include this criteria for papers included in K&amp;W 2020</w:t>
+      </w:r>
+    </w:p>
+    <w:p>
+      <w:pPr>
+        <w:pStyle w:val="ListParagraph"/>
+        <w:numPr>
+          <w:ilvl w:val="1"/>
+          <w:numId w:val="1"/>
+        </w:numPr>
+        <w:rPr>
+          <w:rFonts w:ascii="Helvetica" w:hAnsi="Helvetica"/>
+          <w:sz w:val="22"/>
+          <w:szCs w:val="22"/>
+        </w:rPr>
+      </w:pPr>
       <w:r>
         <w:rPr>
           <w:rFonts w:ascii="Helvetica" w:hAnsi="Helvetica" w:cs="Times New Roman"/>
           <w:sz w:val="22"/>
           <w:szCs w:val="22"/>
-        </w:rPr>
-        <w:t>24 observational studies, 9/30 interactions were terrestrial</w:t>
+          <w:lang w:val="en-US"/>
+        </w:rPr>
+        <w:t>2020</w:t>
       </w:r>
       <w:r>
         <w:rPr>
           <w:rFonts w:ascii="Helvetica" w:hAnsi="Helvetica" w:cs="Times New Roman"/>
           <w:sz w:val="22"/>
           <w:szCs w:val="22"/>
-        </w:rPr>
-        <w:t>)</w:t>
+          <w:lang w:val="en-US"/>
+        </w:rPr>
+        <w:t xml:space="preserve"> </w:t>
       </w:r>
       <w:r>
         <w:rPr>
           <w:rFonts w:ascii="Helvetica" w:hAnsi="Helvetica" w:cs="Times New Roman"/>
           <w:sz w:val="22"/>
           <w:szCs w:val="22"/>
-        </w:rPr>
-        <w:t xml:space="preserve"> * did not include this criteria for papers included in K&amp;W 2020</w:t>
-      </w:r>
-    </w:p>
-    <w:p>
-      <w:pPr>
-        <w:pStyle w:val="ListParagraph"/>
-        <w:numPr>
-          <w:ilvl w:val="1"/>
-          <w:numId w:val="1"/>
-        </w:numPr>
-        <w:rPr>
-          <w:rFonts w:ascii="Helvetica" w:hAnsi="Helvetica"/>
-          <w:sz w:val="22"/>
-          <w:szCs w:val="22"/>
-        </w:rPr>
-      </w:pPr>
+          <w:lang w:val="en-US"/>
+        </w:rPr>
+        <w:t>criteria</w:t>
+      </w:r>
       <w:r>
         <w:rPr>
           <w:rFonts w:ascii="Helvetica" w:hAnsi="Helvetica" w:cs="Times New Roman"/>
@@ -475,33 +509,6 @@
           <w:szCs w:val="22"/>
           <w:lang w:val="en-US"/>
         </w:rPr>
-        <w:t>2020</w:t>
-      </w:r>
-      <w:r>
-        <w:rPr>
-          <w:rFonts w:ascii="Helvetica" w:hAnsi="Helvetica" w:cs="Times New Roman"/>
-          <w:sz w:val="22"/>
-          <w:szCs w:val="22"/>
-          <w:lang w:val="en-US"/>
-        </w:rPr>
-        <w:t xml:space="preserve"> </w:t>
-      </w:r>
-      <w:r>
-        <w:rPr>
-          <w:rFonts w:ascii="Helvetica" w:hAnsi="Helvetica" w:cs="Times New Roman"/>
-          <w:sz w:val="22"/>
-          <w:szCs w:val="22"/>
-          <w:lang w:val="en-US"/>
-        </w:rPr>
-        <w:t>criteria</w:t>
-      </w:r>
-      <w:r>
-        <w:rPr>
-          <w:rFonts w:ascii="Helvetica" w:hAnsi="Helvetica" w:cs="Times New Roman"/>
-          <w:sz w:val="22"/>
-          <w:szCs w:val="22"/>
-          <w:lang w:val="en-US"/>
-        </w:rPr>
         <w:t>, include only those studies that:</w:t>
       </w:r>
     </w:p>
@@ -519,6 +526,7 @@
           <w:szCs w:val="22"/>
         </w:rPr>
       </w:pPr>
+      <w:proofErr w:type="gramStart"/>
       <w:r>
         <w:rPr>
           <w:rFonts w:ascii="Helvetica" w:hAnsi="Helvetica"/>
@@ -526,7 +534,17 @@
           <w:sz w:val="22"/>
           <w:szCs w:val="22"/>
         </w:rPr>
-        <w:t>will include studies that don’t measure phenology directly</w:t>
+        <w:t>will</w:t>
+      </w:r>
+      <w:proofErr w:type="gramEnd"/>
+      <w:r>
+        <w:rPr>
+          <w:rFonts w:ascii="Helvetica" w:hAnsi="Helvetica"/>
+          <w:i/>
+          <w:sz w:val="22"/>
+          <w:szCs w:val="22"/>
+        </w:rPr>
+        <w:t xml:space="preserve"> include studies that don’t measure phenology directly</w:t>
       </w:r>
     </w:p>
     <w:p>
@@ -623,7 +641,23 @@
           <w:sz w:val="22"/>
           <w:szCs w:val="22"/>
         </w:rPr>
-        <w:t xml:space="preserve">Direct estimates of consumer fitness or performance </w:t>
+        <w:t xml:space="preserve">Direct </w:t>
+      </w:r>
+      <w:r>
+        <w:rPr>
+          <w:rFonts w:ascii="Helvetica" w:hAnsi="Helvetica"/>
+          <w:sz w:val="22"/>
+          <w:szCs w:val="22"/>
+        </w:rPr>
+        <w:t xml:space="preserve">or modelled </w:t>
+      </w:r>
+      <w:r>
+        <w:rPr>
+          <w:rFonts w:ascii="Helvetica" w:hAnsi="Helvetica"/>
+          <w:sz w:val="22"/>
+          <w:szCs w:val="22"/>
+        </w:rPr>
+        <w:t xml:space="preserve">estimates of consumer fitness or performance </w:t>
       </w:r>
       <w:commentRangeEnd w:id="3"/>
       <w:r>
@@ -684,92 +718,92 @@
           <w:szCs w:val="22"/>
           <w:highlight w:val="yellow"/>
         </w:rPr>
-        <w:t>Long-term data ??</w:t>
-      </w:r>
-    </w:p>
-    <w:p>
-      <w:pPr>
-        <w:pStyle w:val="ListParagraph"/>
-        <w:numPr>
-          <w:ilvl w:val="2"/>
-          <w:numId w:val="1"/>
-        </w:numPr>
-        <w:rPr>
-          <w:rFonts w:ascii="Helvetica" w:hAnsi="Helvetica"/>
-          <w:sz w:val="22"/>
-          <w:szCs w:val="22"/>
-        </w:rPr>
-      </w:pPr>
-      <w:r>
-        <w:rPr>
-          <w:rFonts w:ascii="Helvetica" w:hAnsi="Helvetica"/>
-          <w:sz w:val="22"/>
-          <w:szCs w:val="22"/>
-        </w:rPr>
-        <w:t>Additional criteria</w:t>
-      </w:r>
-    </w:p>
-    <w:p>
-      <w:pPr>
-        <w:pStyle w:val="ListParagraph"/>
-        <w:numPr>
-          <w:ilvl w:val="3"/>
-          <w:numId w:val="1"/>
-        </w:numPr>
-        <w:rPr>
-          <w:rFonts w:ascii="Helvetica" w:hAnsi="Helvetica"/>
-          <w:sz w:val="22"/>
-          <w:szCs w:val="22"/>
-        </w:rPr>
-      </w:pPr>
-      <w:r>
-        <w:rPr>
-          <w:rFonts w:ascii="Helvetica" w:hAnsi="Helvetica" w:cs="Times New Roman"/>
-          <w:sz w:val="22"/>
-          <w:szCs w:val="22"/>
-          <w:lang w:val="en-US"/>
-        </w:rPr>
-        <w:t>Observational</w:t>
-      </w:r>
-    </w:p>
-    <w:p>
-      <w:pPr>
-        <w:pStyle w:val="ListParagraph"/>
-        <w:numPr>
-          <w:ilvl w:val="3"/>
-          <w:numId w:val="1"/>
-        </w:numPr>
-        <w:rPr>
-          <w:rFonts w:ascii="Helvetica" w:hAnsi="Helvetica"/>
-          <w:sz w:val="22"/>
-          <w:szCs w:val="22"/>
-        </w:rPr>
-      </w:pPr>
-      <w:r>
-        <w:rPr>
-          <w:rFonts w:ascii="Helvetica" w:hAnsi="Helvetica"/>
-          <w:sz w:val="22"/>
-          <w:szCs w:val="22"/>
-        </w:rPr>
-        <w:t>Only trophic interactions</w:t>
-      </w:r>
-    </w:p>
-    <w:p>
-      <w:pPr>
-        <w:pStyle w:val="ListParagraph"/>
-        <w:numPr>
-          <w:ilvl w:val="3"/>
-          <w:numId w:val="1"/>
-        </w:numPr>
-        <w:rPr>
-          <w:rStyle w:val="CommentReference"/>
-          <w:rFonts w:ascii="Helvetica" w:hAnsi="Helvetica"/>
-          <w:sz w:val="22"/>
-          <w:szCs w:val="22"/>
-        </w:rPr>
-      </w:pPr>
+        <w:t>Have a minimum of 3 site-year combinations</w:t>
+      </w:r>
       <w:bookmarkStart w:id="4" w:name="_GoBack"/>
       <w:bookmarkEnd w:id="4"/>
+    </w:p>
+    <w:p>
+      <w:pPr>
+        <w:pStyle w:val="ListParagraph"/>
+        <w:numPr>
+          <w:ilvl w:val="2"/>
+          <w:numId w:val="1"/>
+        </w:numPr>
+        <w:rPr>
+          <w:rFonts w:ascii="Helvetica" w:hAnsi="Helvetica"/>
+          <w:sz w:val="22"/>
+          <w:szCs w:val="22"/>
+        </w:rPr>
+      </w:pPr>
+      <w:r>
+        <w:rPr>
+          <w:rFonts w:ascii="Helvetica" w:hAnsi="Helvetica"/>
+          <w:sz w:val="22"/>
+          <w:szCs w:val="22"/>
+        </w:rPr>
+        <w:t>Additional criteria</w:t>
+      </w:r>
+    </w:p>
+    <w:p>
+      <w:pPr>
+        <w:pStyle w:val="ListParagraph"/>
+        <w:numPr>
+          <w:ilvl w:val="3"/>
+          <w:numId w:val="1"/>
+        </w:numPr>
+        <w:rPr>
+          <w:rFonts w:ascii="Helvetica" w:hAnsi="Helvetica"/>
+          <w:sz w:val="22"/>
+          <w:szCs w:val="22"/>
+        </w:rPr>
+      </w:pPr>
+      <w:r>
+        <w:rPr>
+          <w:rFonts w:ascii="Helvetica" w:hAnsi="Helvetica" w:cs="Times New Roman"/>
+          <w:sz w:val="22"/>
+          <w:szCs w:val="22"/>
+          <w:lang w:val="en-US"/>
+        </w:rPr>
+        <w:t>Observational</w:t>
+      </w:r>
+    </w:p>
+    <w:p>
+      <w:pPr>
+        <w:pStyle w:val="ListParagraph"/>
+        <w:numPr>
+          <w:ilvl w:val="3"/>
+          <w:numId w:val="1"/>
+        </w:numPr>
+        <w:rPr>
+          <w:rFonts w:ascii="Helvetica" w:hAnsi="Helvetica"/>
+          <w:sz w:val="22"/>
+          <w:szCs w:val="22"/>
+        </w:rPr>
+      </w:pPr>
+      <w:r>
+        <w:rPr>
+          <w:rFonts w:ascii="Helvetica" w:hAnsi="Helvetica"/>
+          <w:sz w:val="22"/>
+          <w:szCs w:val="22"/>
+        </w:rPr>
+        <w:t>Only trophic interactions</w:t>
+      </w:r>
+    </w:p>
+    <w:p>
+      <w:pPr>
+        <w:pStyle w:val="ListParagraph"/>
+        <w:numPr>
+          <w:ilvl w:val="3"/>
+          <w:numId w:val="1"/>
+        </w:numPr>
+        <w:rPr>
+          <w:rStyle w:val="CommentReference"/>
+          <w:rFonts w:ascii="Helvetica" w:hAnsi="Helvetica"/>
+          <w:sz w:val="22"/>
+          <w:szCs w:val="22"/>
+        </w:rPr>
+      </w:pPr>
       <w:r>
         <w:rPr>
           <w:rFonts w:ascii="Helvetica" w:hAnsi="Helvetica"/>
@@ -853,7 +887,25 @@
           <w:sz w:val="22"/>
           <w:szCs w:val="22"/>
         </w:rPr>
-        <w:t>Sampling frequency, phenological phase</w:t>
+        <w:t xml:space="preserve">Sampling frequency, </w:t>
+      </w:r>
+      <w:proofErr w:type="spellStart"/>
+      <w:r>
+        <w:rPr>
+          <w:rFonts w:ascii="Helvetica" w:hAnsi="Helvetica"/>
+          <w:sz w:val="22"/>
+          <w:szCs w:val="22"/>
+        </w:rPr>
+        <w:t>phenological</w:t>
+      </w:r>
+      <w:proofErr w:type="spellEnd"/>
+      <w:r>
+        <w:rPr>
+          <w:rFonts w:ascii="Helvetica" w:hAnsi="Helvetica"/>
+          <w:sz w:val="22"/>
+          <w:szCs w:val="22"/>
+        </w:rPr>
+        <w:t xml:space="preserve"> phase</w:t>
       </w:r>
       <w:r>
         <w:rPr>
@@ -1199,6 +1251,7 @@
         </w:rPr>
         <w:t xml:space="preserve"> (</w:t>
       </w:r>
+      <w:proofErr w:type="spellStart"/>
       <w:r>
         <w:rPr>
           <w:rFonts w:ascii="Helvetica" w:hAnsi="Helvetica"/>
@@ -1206,7 +1259,17 @@
           <w:sz w:val="22"/>
           <w:szCs w:val="22"/>
         </w:rPr>
-        <w:t>Samplonius et al. criteria</w:t>
+        <w:t>Samplonius</w:t>
+      </w:r>
+      <w:proofErr w:type="spellEnd"/>
+      <w:r>
+        <w:rPr>
+          <w:rFonts w:ascii="Helvetica" w:hAnsi="Helvetica"/>
+          <w:i/>
+          <w:sz w:val="22"/>
+          <w:szCs w:val="22"/>
+        </w:rPr>
+        <w:t xml:space="preserve"> et al. criteria</w:t>
       </w:r>
       <w:r>
         <w:rPr>
@@ -1429,7 +1492,23 @@
         <w:pStyle w:val="CommentText"/>
       </w:pPr>
       <w:r>
-        <w:t>Got rid of genetics heredity,  mathematical computational biology,  multidisciplinary sciences, computer science information systems, biochem molecular biology, computer science, regional urban planning</w:t>
+        <w:t>Got rid of genetics heredity</w:t>
+      </w:r>
+      <w:proofErr w:type="gramStart"/>
+      <w:r>
+        <w:t>,  mathematical</w:t>
+      </w:r>
+      <w:proofErr w:type="gramEnd"/>
+      <w:r>
+        <w:t xml:space="preserve"> computational biology,  multidisciplinary sciences, computer science information systems, </w:t>
+      </w:r>
+      <w:proofErr w:type="spellStart"/>
+      <w:r>
+        <w:t>biochem</w:t>
+      </w:r>
+      <w:proofErr w:type="spellEnd"/>
+      <w:r>
+        <w:t xml:space="preserve"> molecular biology, computer science, regional urban planning</w:t>
       </w:r>
     </w:p>
     <w:p>
@@ -1484,7 +1563,15 @@
         <w:pStyle w:val="CommentText"/>
       </w:pPr>
       <w:r>
-        <w:t>__ studies need to have data entered</w:t>
+        <w:t xml:space="preserve">__ </w:t>
+      </w:r>
+      <w:proofErr w:type="gramStart"/>
+      <w:r>
+        <w:t>studies</w:t>
+      </w:r>
+      <w:proofErr w:type="gramEnd"/>
+      <w:r>
+        <w:t xml:space="preserve"> need to have data entered</w:t>
       </w:r>
     </w:p>
     <w:p>
@@ -1492,7 +1579,15 @@
         <w:pStyle w:val="CommentText"/>
       </w:pPr>
       <w:r>
-        <w:t>_ add any NDVI studies</w:t>
+        <w:t xml:space="preserve">_ </w:t>
+      </w:r>
+      <w:proofErr w:type="gramStart"/>
+      <w:r>
+        <w:t>add</w:t>
+      </w:r>
+      <w:proofErr w:type="gramEnd"/>
+      <w:r>
+        <w:t xml:space="preserve"> any NDVI studies</w:t>
       </w:r>
     </w:p>
     <w:p>
@@ -1512,8 +1607,13 @@
         </w:rPr>
         <w:annotationRef/>
       </w:r>
-      <w:r>
-        <w:t>should check papers that cite PNAS paper</w:t>
+      <w:proofErr w:type="gramStart"/>
+      <w:r>
+        <w:t>should</w:t>
+      </w:r>
+      <w:proofErr w:type="gramEnd"/>
+      <w:r>
+        <w:t xml:space="preserve"> check papers that cite PNAS paper</w:t>
       </w:r>
     </w:p>
   </w:comment>

</xml_diff>

<commit_message>
Working on filling out MMH assumptions for studies
</commit_message>
<xml_diff>
--- a/meta-analysis/search_criteria_analysis_filters.docx
+++ b/meta-analysis/search_criteria_analysis_filters.docx
@@ -194,7 +194,6 @@
         </w:rPr>
         <w:t xml:space="preserve">Search terms: </w:t>
       </w:r>
-      <w:proofErr w:type="spellStart"/>
       <w:r>
         <w:rPr>
           <w:rFonts w:ascii="Helvetica" w:hAnsi="Helvetica" w:cs="Helvetica"/>
@@ -202,17 +201,38 @@
           <w:szCs w:val="22"/>
           <w:lang w:val="en-US"/>
         </w:rPr>
-        <w:t>phenolog</w:t>
-      </w:r>
-      <w:proofErr w:type="spellEnd"/>
-      <w:r>
-        <w:rPr>
-          <w:rFonts w:ascii="Helvetica" w:hAnsi="Helvetica" w:cs="Helvetica"/>
+        <w:t>phenolog* AND</w:t>
+      </w:r>
+      <w:r>
+        <w:rPr>
+          <w:rFonts w:ascii="Helvetica" w:hAnsi="Helvetica" w:cs="Times New Roman"/>
           <w:sz w:val="22"/>
           <w:szCs w:val="22"/>
           <w:lang w:val="en-US"/>
         </w:rPr>
-        <w:t>* AND</w:t>
+        <w:t xml:space="preserve"> mismatch* OR synchron* AND interact* AND (fitness* OR performance*)</w:t>
+      </w:r>
+    </w:p>
+    <w:p>
+      <w:pPr>
+        <w:pStyle w:val="ListParagraph"/>
+        <w:numPr>
+          <w:ilvl w:val="1"/>
+          <w:numId w:val="1"/>
+        </w:numPr>
+        <w:rPr>
+          <w:rFonts w:ascii="Helvetica" w:hAnsi="Helvetica"/>
+          <w:sz w:val="22"/>
+          <w:szCs w:val="22"/>
+        </w:rPr>
+      </w:pPr>
+      <w:r>
+        <w:rPr>
+          <w:rFonts w:ascii="Helvetica" w:hAnsi="Helvetica"/>
+          <w:sz w:val="22"/>
+          <w:szCs w:val="22"/>
+        </w:rPr>
+        <w:t xml:space="preserve">2017 criteria, </w:t>
       </w:r>
       <w:r>
         <w:rPr>
@@ -221,19 +241,218 @@
           <w:szCs w:val="22"/>
           <w:lang w:val="en-US"/>
         </w:rPr>
-        <w:t xml:space="preserve"> mismatch* OR </w:t>
-      </w:r>
-      <w:proofErr w:type="spellStart"/>
-      <w:r>
+        <w:t>include only those studies that:</w:t>
+      </w:r>
+    </w:p>
+    <w:p>
+      <w:pPr>
+        <w:pStyle w:val="ListParagraph"/>
+        <w:numPr>
+          <w:ilvl w:val="2"/>
+          <w:numId w:val="1"/>
+        </w:numPr>
+        <w:rPr>
+          <w:rFonts w:ascii="Helvetica" w:hAnsi="Helvetica"/>
+          <w:strike/>
+          <w:sz w:val="22"/>
+          <w:szCs w:val="22"/>
+        </w:rPr>
+      </w:pPr>
+      <w:r>
+        <w:rPr>
+          <w:rFonts w:ascii="Helvetica" w:hAnsi="Helvetica"/>
+          <w:sz w:val="22"/>
+          <w:szCs w:val="22"/>
+        </w:rPr>
+        <w:t>Measure phenology directly (exclude those derived measures like NDVI</w:t>
+      </w:r>
+      <w:r>
+        <w:rPr>
+          <w:rFonts w:ascii="Helvetica" w:hAnsi="Helvetica"/>
+          <w:sz w:val="22"/>
+          <w:szCs w:val="22"/>
+        </w:rPr>
+        <w:t>)</w:t>
+      </w:r>
+    </w:p>
+    <w:p>
+      <w:pPr>
+        <w:pStyle w:val="ListParagraph"/>
+        <w:numPr>
+          <w:ilvl w:val="2"/>
+          <w:numId w:val="1"/>
+        </w:numPr>
+        <w:rPr>
+          <w:rFonts w:ascii="Helvetica" w:hAnsi="Helvetica"/>
+          <w:sz w:val="22"/>
+          <w:szCs w:val="22"/>
+        </w:rPr>
+      </w:pPr>
+      <w:r>
+        <w:rPr>
+          <w:rFonts w:ascii="Helvetica" w:hAnsi="Helvetica"/>
+          <w:sz w:val="22"/>
+          <w:szCs w:val="22"/>
+        </w:rPr>
+        <w:t>Measure phenology on both species</w:t>
+      </w:r>
+    </w:p>
+    <w:p>
+      <w:pPr>
+        <w:pStyle w:val="ListParagraph"/>
+        <w:numPr>
+          <w:ilvl w:val="2"/>
+          <w:numId w:val="1"/>
+        </w:numPr>
+        <w:rPr>
+          <w:rFonts w:ascii="Helvetica" w:hAnsi="Helvetica"/>
+          <w:sz w:val="22"/>
+          <w:szCs w:val="22"/>
+        </w:rPr>
+      </w:pPr>
+      <w:r>
+        <w:rPr>
+          <w:rFonts w:ascii="Helvetica" w:hAnsi="Helvetica"/>
+          <w:sz w:val="22"/>
+          <w:szCs w:val="22"/>
+        </w:rPr>
+        <w:t xml:space="preserve">Quantitatively link consumer fitness or performance to relative timing </w:t>
+      </w:r>
+      <w:r>
+        <w:rPr>
+          <w:rFonts w:ascii="Helvetica" w:hAnsi="Helvetica"/>
+          <w:sz w:val="22"/>
+          <w:szCs w:val="22"/>
+        </w:rPr>
+        <w:t>between consumer and resource</w:t>
+      </w:r>
+    </w:p>
+    <w:p>
+      <w:pPr>
+        <w:pStyle w:val="ListParagraph"/>
+        <w:numPr>
+          <w:ilvl w:val="2"/>
+          <w:numId w:val="1"/>
+        </w:numPr>
+        <w:rPr>
+          <w:rFonts w:ascii="Helvetica" w:hAnsi="Helvetica"/>
+          <w:sz w:val="22"/>
+          <w:szCs w:val="22"/>
+        </w:rPr>
+      </w:pPr>
+      <w:r>
+        <w:rPr>
+          <w:rFonts w:ascii="Helvetica" w:hAnsi="Helvetica"/>
+          <w:sz w:val="22"/>
+          <w:szCs w:val="22"/>
+        </w:rPr>
+        <w:t>Explicitly state that the two species interact</w:t>
+      </w:r>
+    </w:p>
+    <w:p>
+      <w:pPr>
+        <w:pStyle w:val="ListParagraph"/>
+        <w:numPr>
+          <w:ilvl w:val="2"/>
+          <w:numId w:val="1"/>
+        </w:numPr>
+        <w:rPr>
+          <w:rFonts w:ascii="Helvetica" w:hAnsi="Helvetica"/>
+          <w:sz w:val="22"/>
+          <w:szCs w:val="22"/>
+        </w:rPr>
+      </w:pPr>
+      <w:r>
+        <w:rPr>
+          <w:rFonts w:ascii="Helvetica" w:hAnsi="Helvetica"/>
+          <w:sz w:val="22"/>
+          <w:szCs w:val="22"/>
+        </w:rPr>
+        <w:t>Direct estimates of consumer fitness or performance (exclude diet proportions e.g.,)</w:t>
+      </w:r>
+    </w:p>
+    <w:p>
+      <w:pPr>
+        <w:pStyle w:val="ListParagraph"/>
+        <w:numPr>
+          <w:ilvl w:val="2"/>
+          <w:numId w:val="1"/>
+        </w:numPr>
         <w:rPr>
           <w:rFonts w:ascii="Helvetica" w:hAnsi="Helvetica" w:cs="Times New Roman"/>
           <w:sz w:val="22"/>
           <w:szCs w:val="22"/>
+        </w:rPr>
+      </w:pPr>
+      <w:r>
+        <w:rPr>
+          <w:rFonts w:ascii="Helvetica" w:hAnsi="Helvetica"/>
+          <w:sz w:val="22"/>
+          <w:szCs w:val="22"/>
+        </w:rPr>
+        <w:t xml:space="preserve">Resolved to </w:t>
+      </w:r>
+      <w:r>
+        <w:rPr>
+          <w:rFonts w:ascii="Helvetica" w:hAnsi="Helvetica" w:cs="Times New Roman"/>
+          <w:sz w:val="22"/>
+          <w:szCs w:val="22"/>
+        </w:rPr>
+        <w:t>family-level and below</w:t>
+      </w:r>
+    </w:p>
+    <w:p>
+      <w:pPr>
+        <w:pStyle w:val="ListParagraph"/>
+        <w:numPr>
+          <w:ilvl w:val="2"/>
+          <w:numId w:val="1"/>
+        </w:numPr>
+        <w:rPr>
+          <w:rFonts w:ascii="Helvetica" w:hAnsi="Helvetica" w:cs="Times New Roman"/>
+          <w:sz w:val="22"/>
+          <w:szCs w:val="22"/>
+        </w:rPr>
+      </w:pPr>
+      <w:r>
+        <w:rPr>
+          <w:rFonts w:ascii="Helvetica" w:hAnsi="Helvetica" w:cs="Times New Roman"/>
+          <w:sz w:val="22"/>
+          <w:szCs w:val="22"/>
+        </w:rPr>
+        <w:t>Long-term data, &gt;= 5 years (24 observational studies, 9/30 interactions were terrestrial)</w:t>
+      </w:r>
+      <w:r>
+        <w:rPr>
+          <w:rFonts w:ascii="Helvetica" w:hAnsi="Helvetica" w:cs="Times New Roman"/>
+          <w:sz w:val="22"/>
+          <w:szCs w:val="22"/>
+        </w:rPr>
+        <w:t xml:space="preserve"> * did not include this criteria for papers included in K&amp;W 2020</w:t>
+      </w:r>
+    </w:p>
+    <w:p>
+      <w:pPr>
+        <w:pStyle w:val="ListParagraph"/>
+        <w:numPr>
+          <w:ilvl w:val="1"/>
+          <w:numId w:val="1"/>
+        </w:numPr>
+        <w:rPr>
+          <w:rFonts w:ascii="Helvetica" w:hAnsi="Helvetica"/>
+          <w:sz w:val="22"/>
+          <w:szCs w:val="22"/>
+        </w:rPr>
+      </w:pPr>
+      <w:r>
+        <w:rPr>
+          <w:rFonts w:ascii="Helvetica" w:hAnsi="Helvetica" w:cs="Times New Roman"/>
+          <w:sz w:val="22"/>
+          <w:szCs w:val="22"/>
           <w:lang w:val="en-US"/>
         </w:rPr>
-        <w:t>synchron</w:t>
-      </w:r>
-      <w:proofErr w:type="spellEnd"/>
+        <w:t>2020</w:t>
+      </w:r>
       <w:r>
         <w:rPr>
           <w:rFonts w:ascii="Helvetica" w:hAnsi="Helvetica" w:cs="Times New Roman"/>
@@ -241,7 +460,346 @@
           <w:szCs w:val="22"/>
           <w:lang w:val="en-US"/>
         </w:rPr>
-        <w:t>* AND interact* AND (fitness* OR performance*)</w:t>
+        <w:t xml:space="preserve"> </w:t>
+      </w:r>
+      <w:r>
+        <w:rPr>
+          <w:rFonts w:ascii="Helvetica" w:hAnsi="Helvetica" w:cs="Times New Roman"/>
+          <w:sz w:val="22"/>
+          <w:szCs w:val="22"/>
+          <w:lang w:val="en-US"/>
+        </w:rPr>
+        <w:t>criteria</w:t>
+      </w:r>
+      <w:r>
+        <w:rPr>
+          <w:rFonts w:ascii="Helvetica" w:hAnsi="Helvetica" w:cs="Times New Roman"/>
+          <w:sz w:val="22"/>
+          <w:szCs w:val="22"/>
+          <w:lang w:val="en-US"/>
+        </w:rPr>
+        <w:t>, include only those studies that:</w:t>
+      </w:r>
+    </w:p>
+    <w:p>
+      <w:pPr>
+        <w:pStyle w:val="ListParagraph"/>
+        <w:numPr>
+          <w:ilvl w:val="2"/>
+          <w:numId w:val="1"/>
+        </w:numPr>
+        <w:rPr>
+          <w:rFonts w:ascii="Helvetica" w:hAnsi="Helvetica"/>
+          <w:strike/>
+          <w:sz w:val="22"/>
+          <w:szCs w:val="22"/>
+        </w:rPr>
+      </w:pPr>
+      <w:r>
+        <w:rPr>
+          <w:rFonts w:ascii="Helvetica" w:hAnsi="Helvetica"/>
+          <w:i/>
+          <w:sz w:val="22"/>
+          <w:szCs w:val="22"/>
+        </w:rPr>
+        <w:t>will include studies that don’t measure phenology directly</w:t>
+      </w:r>
+    </w:p>
+    <w:p>
+      <w:pPr>
+        <w:pStyle w:val="ListParagraph"/>
+        <w:numPr>
+          <w:ilvl w:val="2"/>
+          <w:numId w:val="1"/>
+        </w:numPr>
+        <w:rPr>
+          <w:rFonts w:ascii="Helvetica" w:hAnsi="Helvetica"/>
+          <w:sz w:val="22"/>
+          <w:szCs w:val="22"/>
+        </w:rPr>
+      </w:pPr>
+      <w:r>
+        <w:rPr>
+          <w:rFonts w:ascii="Helvetica" w:hAnsi="Helvetica"/>
+          <w:sz w:val="22"/>
+          <w:szCs w:val="22"/>
+        </w:rPr>
+        <w:t>Measure phenology on both species</w:t>
+      </w:r>
+    </w:p>
+    <w:p>
+      <w:pPr>
+        <w:pStyle w:val="ListParagraph"/>
+        <w:numPr>
+          <w:ilvl w:val="2"/>
+          <w:numId w:val="1"/>
+        </w:numPr>
+        <w:rPr>
+          <w:rFonts w:ascii="Helvetica" w:hAnsi="Helvetica"/>
+          <w:sz w:val="22"/>
+          <w:szCs w:val="22"/>
+        </w:rPr>
+      </w:pPr>
+      <w:r>
+        <w:rPr>
+          <w:rFonts w:ascii="Helvetica" w:hAnsi="Helvetica"/>
+          <w:sz w:val="22"/>
+          <w:szCs w:val="22"/>
+        </w:rPr>
+        <w:t xml:space="preserve">Quantitatively link consumer fitness </w:t>
+      </w:r>
+      <w:r>
+        <w:rPr>
+          <w:rFonts w:ascii="Helvetica" w:hAnsi="Helvetica"/>
+          <w:sz w:val="22"/>
+          <w:szCs w:val="22"/>
+        </w:rPr>
+        <w:t>or performance to relative timing between consumer and resource</w:t>
+      </w:r>
+    </w:p>
+    <w:p>
+      <w:pPr>
+        <w:pStyle w:val="ListParagraph"/>
+        <w:numPr>
+          <w:ilvl w:val="2"/>
+          <w:numId w:val="1"/>
+        </w:numPr>
+        <w:rPr>
+          <w:rFonts w:ascii="Helvetica" w:hAnsi="Helvetica"/>
+          <w:sz w:val="22"/>
+          <w:szCs w:val="22"/>
+        </w:rPr>
+      </w:pPr>
+      <w:r>
+        <w:rPr>
+          <w:rFonts w:ascii="Helvetica" w:hAnsi="Helvetica"/>
+          <w:sz w:val="22"/>
+          <w:szCs w:val="22"/>
+        </w:rPr>
+        <w:t>Explicitly state that the two species interact</w:t>
+      </w:r>
+    </w:p>
+    <w:p>
+      <w:pPr>
+        <w:pStyle w:val="ListParagraph"/>
+        <w:numPr>
+          <w:ilvl w:val="2"/>
+          <w:numId w:val="1"/>
+        </w:numPr>
+        <w:rPr>
+          <w:rFonts w:ascii="Helvetica" w:hAnsi="Helvetica"/>
+          <w:sz w:val="22"/>
+          <w:szCs w:val="22"/>
+        </w:rPr>
+      </w:pPr>
+      <w:commentRangeStart w:id="3"/>
+      <w:r>
+        <w:rPr>
+          <w:rFonts w:ascii="Helvetica" w:hAnsi="Helvetica"/>
+          <w:sz w:val="22"/>
+          <w:szCs w:val="22"/>
+        </w:rPr>
+        <w:t xml:space="preserve">Direct </w:t>
+      </w:r>
+      <w:r>
+        <w:rPr>
+          <w:rFonts w:ascii="Helvetica" w:hAnsi="Helvetica"/>
+          <w:sz w:val="22"/>
+          <w:szCs w:val="22"/>
+        </w:rPr>
+        <w:t xml:space="preserve">or modelled </w:t>
+      </w:r>
+      <w:r>
+        <w:rPr>
+          <w:rFonts w:ascii="Helvetica" w:hAnsi="Helvetica"/>
+          <w:sz w:val="22"/>
+          <w:szCs w:val="22"/>
+        </w:rPr>
+        <w:t xml:space="preserve">estimates of consumer fitness or performance </w:t>
+      </w:r>
+      <w:commentRangeEnd w:id="3"/>
+      <w:r>
+        <w:rPr>
+          <w:rStyle w:val="CommentReference"/>
+        </w:rPr>
+        <w:commentReference w:id="3"/>
+      </w:r>
+      <w:r>
+        <w:rPr>
+          <w:rFonts w:ascii="Helvetica" w:hAnsi="Helvetica"/>
+          <w:sz w:val="22"/>
+          <w:szCs w:val="22"/>
+        </w:rPr>
+        <w:t>(exclude diet proportions e.g.,)</w:t>
+      </w:r>
+    </w:p>
+    <w:p>
+      <w:pPr>
+        <w:pStyle w:val="ListParagraph"/>
+        <w:numPr>
+          <w:ilvl w:val="2"/>
+          <w:numId w:val="1"/>
+        </w:numPr>
+        <w:rPr>
+          <w:rFonts w:ascii="Helvetica" w:hAnsi="Helvetica"/>
+          <w:sz w:val="22"/>
+          <w:szCs w:val="22"/>
+        </w:rPr>
+      </w:pPr>
+      <w:r>
+        <w:rPr>
+          <w:rFonts w:ascii="Helvetica" w:hAnsi="Helvetica"/>
+          <w:sz w:val="22"/>
+          <w:szCs w:val="22"/>
+        </w:rPr>
+        <w:t>Resolved to family-level and below</w:t>
+      </w:r>
+    </w:p>
+    <w:p>
+      <w:pPr>
+        <w:pStyle w:val="ListParagraph"/>
+        <w:numPr>
+          <w:ilvl w:val="2"/>
+          <w:numId w:val="1"/>
+        </w:numPr>
+        <w:rPr>
+          <w:rFonts w:ascii="Helvetica" w:hAnsi="Helvetica"/>
+          <w:sz w:val="22"/>
+          <w:szCs w:val="22"/>
+          <w:highlight w:val="yellow"/>
+        </w:rPr>
+      </w:pPr>
+      <w:r>
+        <w:rPr>
+          <w:rFonts w:ascii="Helvetica" w:hAnsi="Helvetica"/>
+          <w:sz w:val="22"/>
+          <w:szCs w:val="22"/>
+          <w:highlight w:val="yellow"/>
+        </w:rPr>
+        <w:t>Have a minimum of 3 site-year combinations</w:t>
+      </w:r>
+    </w:p>
+    <w:p>
+      <w:pPr>
+        <w:pStyle w:val="ListParagraph"/>
+        <w:numPr>
+          <w:ilvl w:val="2"/>
+          <w:numId w:val="1"/>
+        </w:numPr>
+        <w:rPr>
+          <w:rFonts w:ascii="Helvetica" w:hAnsi="Helvetica"/>
+          <w:sz w:val="22"/>
+          <w:szCs w:val="22"/>
+        </w:rPr>
+      </w:pPr>
+      <w:r>
+        <w:rPr>
+          <w:rFonts w:ascii="Helvetica" w:hAnsi="Helvetica"/>
+          <w:sz w:val="22"/>
+          <w:szCs w:val="22"/>
+        </w:rPr>
+        <w:t>Additional criteria</w:t>
+      </w:r>
+    </w:p>
+    <w:p>
+      <w:pPr>
+        <w:pStyle w:val="ListParagraph"/>
+        <w:numPr>
+          <w:ilvl w:val="3"/>
+          <w:numId w:val="1"/>
+        </w:numPr>
+        <w:rPr>
+          <w:rFonts w:ascii="Helvetica" w:hAnsi="Helvetica"/>
+          <w:sz w:val="22"/>
+          <w:szCs w:val="22"/>
+        </w:rPr>
+      </w:pPr>
+      <w:r>
+        <w:rPr>
+          <w:rFonts w:ascii="Helvetica" w:hAnsi="Helvetica" w:cs="Times New Roman"/>
+          <w:sz w:val="22"/>
+          <w:szCs w:val="22"/>
+          <w:lang w:val="en-US"/>
+        </w:rPr>
+        <w:t>Observational</w:t>
+      </w:r>
+    </w:p>
+    <w:p>
+      <w:pPr>
+        <w:pStyle w:val="ListParagraph"/>
+        <w:numPr>
+          <w:ilvl w:val="3"/>
+          <w:numId w:val="1"/>
+        </w:numPr>
+        <w:rPr>
+          <w:rFonts w:ascii="Helvetica" w:hAnsi="Helvetica"/>
+          <w:sz w:val="22"/>
+          <w:szCs w:val="22"/>
+        </w:rPr>
+      </w:pPr>
+      <w:r>
+        <w:rPr>
+          <w:rFonts w:ascii="Helvetica" w:hAnsi="Helvetica"/>
+          <w:sz w:val="22"/>
+          <w:szCs w:val="22"/>
+        </w:rPr>
+        <w:t>Only trophic interactions</w:t>
+      </w:r>
+    </w:p>
+    <w:p>
+      <w:pPr>
+        <w:pStyle w:val="ListParagraph"/>
+        <w:numPr>
+          <w:ilvl w:val="3"/>
+          <w:numId w:val="1"/>
+        </w:numPr>
+        <w:rPr>
+          <w:rStyle w:val="CommentReference"/>
+          <w:rFonts w:ascii="Helvetica" w:hAnsi="Helvetica"/>
+          <w:sz w:val="22"/>
+          <w:szCs w:val="22"/>
+        </w:rPr>
+      </w:pPr>
+      <w:r>
+        <w:rPr>
+          <w:rFonts w:ascii="Helvetica" w:hAnsi="Helvetica"/>
+          <w:sz w:val="22"/>
+          <w:szCs w:val="22"/>
+        </w:rPr>
+        <w:t>Terrestrial</w:t>
+      </w:r>
+    </w:p>
+    <w:p>
+      <w:pPr>
+        <w:pStyle w:val="ListParagraph"/>
+        <w:ind w:left="2340"/>
+        <w:rPr>
+          <w:rFonts w:ascii="Helvetica" w:hAnsi="Helvetica"/>
+          <w:sz w:val="22"/>
+          <w:szCs w:val="22"/>
+        </w:rPr>
+      </w:pPr>
+    </w:p>
+    <w:p>
+      <w:pPr>
+        <w:pStyle w:val="ListParagraph"/>
+        <w:numPr>
+          <w:ilvl w:val="0"/>
+          <w:numId w:val="1"/>
+        </w:numPr>
+        <w:rPr>
+          <w:rFonts w:ascii="Helvetica" w:hAnsi="Helvetica"/>
+          <w:sz w:val="22"/>
+          <w:szCs w:val="22"/>
+        </w:rPr>
+      </w:pPr>
+      <w:r>
+        <w:rPr>
+          <w:rFonts w:ascii="Helvetica" w:hAnsi="Helvetica"/>
+          <w:sz w:val="22"/>
+          <w:szCs w:val="22"/>
+        </w:rPr>
+        <w:t>Notes to make on individual studies</w:t>
       </w:r>
     </w:p>
     <w:p>
@@ -263,16 +821,7 @@
           <w:sz w:val="22"/>
           <w:szCs w:val="22"/>
         </w:rPr>
-        <w:t xml:space="preserve">2017 criteria, </w:t>
-      </w:r>
-      <w:r>
-        <w:rPr>
-          <w:rFonts w:ascii="Helvetica" w:hAnsi="Helvetica" w:cs="Times New Roman"/>
-          <w:sz w:val="22"/>
-          <w:szCs w:val="22"/>
-          <w:lang w:val="en-US"/>
-        </w:rPr>
-        <w:t>include only those studies that:</w:t>
+        <w:t>Data collected in 2017:</w:t>
       </w:r>
     </w:p>
     <w:p>
@@ -284,628 +833,17 @@
         </w:numPr>
         <w:rPr>
           <w:rFonts w:ascii="Helvetica" w:hAnsi="Helvetica"/>
-          <w:strike/>
-          <w:sz w:val="22"/>
-          <w:szCs w:val="22"/>
-        </w:rPr>
-      </w:pPr>
-      <w:r>
-        <w:rPr>
-          <w:rFonts w:ascii="Helvetica" w:hAnsi="Helvetica"/>
-          <w:sz w:val="22"/>
-          <w:szCs w:val="22"/>
-        </w:rPr>
-        <w:t>Measure phenology directly (exclude those derived measures like NDVI</w:t>
-      </w:r>
-      <w:r>
-        <w:rPr>
-          <w:rFonts w:ascii="Helvetica" w:hAnsi="Helvetica"/>
-          <w:sz w:val="22"/>
-          <w:szCs w:val="22"/>
-        </w:rPr>
-        <w:t>)</w:t>
-      </w:r>
-    </w:p>
-    <w:p>
-      <w:pPr>
-        <w:pStyle w:val="ListParagraph"/>
-        <w:numPr>
-          <w:ilvl w:val="2"/>
-          <w:numId w:val="1"/>
-        </w:numPr>
-        <w:rPr>
-          <w:rFonts w:ascii="Helvetica" w:hAnsi="Helvetica"/>
-          <w:sz w:val="22"/>
-          <w:szCs w:val="22"/>
-        </w:rPr>
-      </w:pPr>
-      <w:r>
-        <w:rPr>
-          <w:rFonts w:ascii="Helvetica" w:hAnsi="Helvetica"/>
-          <w:sz w:val="22"/>
-          <w:szCs w:val="22"/>
-        </w:rPr>
-        <w:t>Measure phenology on both species</w:t>
-      </w:r>
-    </w:p>
-    <w:p>
-      <w:pPr>
-        <w:pStyle w:val="ListParagraph"/>
-        <w:numPr>
-          <w:ilvl w:val="2"/>
-          <w:numId w:val="1"/>
-        </w:numPr>
-        <w:rPr>
-          <w:rFonts w:ascii="Helvetica" w:hAnsi="Helvetica"/>
-          <w:sz w:val="22"/>
-          <w:szCs w:val="22"/>
-        </w:rPr>
-      </w:pPr>
-      <w:r>
-        <w:rPr>
-          <w:rFonts w:ascii="Helvetica" w:hAnsi="Helvetica"/>
-          <w:sz w:val="22"/>
-          <w:szCs w:val="22"/>
-        </w:rPr>
-        <w:t xml:space="preserve">Quantitatively link consumer fitness or performance to relative timing </w:t>
-      </w:r>
-      <w:r>
-        <w:rPr>
-          <w:rFonts w:ascii="Helvetica" w:hAnsi="Helvetica"/>
-          <w:sz w:val="22"/>
-          <w:szCs w:val="22"/>
-        </w:rPr>
-        <w:t>between consumer and resource</w:t>
-      </w:r>
-    </w:p>
-    <w:p>
-      <w:pPr>
-        <w:pStyle w:val="ListParagraph"/>
-        <w:numPr>
-          <w:ilvl w:val="2"/>
-          <w:numId w:val="1"/>
-        </w:numPr>
-        <w:rPr>
-          <w:rFonts w:ascii="Helvetica" w:hAnsi="Helvetica"/>
-          <w:sz w:val="22"/>
-          <w:szCs w:val="22"/>
-        </w:rPr>
-      </w:pPr>
-      <w:r>
-        <w:rPr>
-          <w:rFonts w:ascii="Helvetica" w:hAnsi="Helvetica"/>
-          <w:sz w:val="22"/>
-          <w:szCs w:val="22"/>
-        </w:rPr>
-        <w:t>Explicitly state that the two species interact</w:t>
-      </w:r>
-    </w:p>
-    <w:p>
-      <w:pPr>
-        <w:pStyle w:val="ListParagraph"/>
-        <w:numPr>
-          <w:ilvl w:val="2"/>
-          <w:numId w:val="1"/>
-        </w:numPr>
-        <w:rPr>
-          <w:rFonts w:ascii="Helvetica" w:hAnsi="Helvetica"/>
-          <w:sz w:val="22"/>
-          <w:szCs w:val="22"/>
-        </w:rPr>
-      </w:pPr>
-      <w:r>
-        <w:rPr>
-          <w:rFonts w:ascii="Helvetica" w:hAnsi="Helvetica"/>
-          <w:sz w:val="22"/>
-          <w:szCs w:val="22"/>
-        </w:rPr>
-        <w:t>Direct estimates of consumer fitness or performance (exclude diet proportions e.g.,)</w:t>
-      </w:r>
-    </w:p>
-    <w:p>
-      <w:pPr>
-        <w:pStyle w:val="ListParagraph"/>
-        <w:numPr>
-          <w:ilvl w:val="2"/>
-          <w:numId w:val="1"/>
-        </w:numPr>
-        <w:rPr>
-          <w:rFonts w:ascii="Helvetica" w:hAnsi="Helvetica" w:cs="Times New Roman"/>
-          <w:sz w:val="22"/>
-          <w:szCs w:val="22"/>
-        </w:rPr>
-      </w:pPr>
-      <w:r>
-        <w:rPr>
-          <w:rFonts w:ascii="Helvetica" w:hAnsi="Helvetica"/>
-          <w:sz w:val="22"/>
-          <w:szCs w:val="22"/>
-        </w:rPr>
-        <w:t xml:space="preserve">Resolved to </w:t>
-      </w:r>
-      <w:r>
-        <w:rPr>
-          <w:rFonts w:ascii="Helvetica" w:hAnsi="Helvetica" w:cs="Times New Roman"/>
-          <w:sz w:val="22"/>
-          <w:szCs w:val="22"/>
-        </w:rPr>
-        <w:t>family-level and below</w:t>
-      </w:r>
-    </w:p>
-    <w:p>
-      <w:pPr>
-        <w:pStyle w:val="ListParagraph"/>
-        <w:numPr>
-          <w:ilvl w:val="2"/>
-          <w:numId w:val="1"/>
-        </w:numPr>
-        <w:rPr>
-          <w:rFonts w:ascii="Helvetica" w:hAnsi="Helvetica" w:cs="Times New Roman"/>
-          <w:sz w:val="22"/>
-          <w:szCs w:val="22"/>
-        </w:rPr>
-      </w:pPr>
-      <w:r>
-        <w:rPr>
-          <w:rFonts w:ascii="Helvetica" w:hAnsi="Helvetica" w:cs="Times New Roman"/>
-          <w:sz w:val="22"/>
-          <w:szCs w:val="22"/>
-        </w:rPr>
-        <w:t>Long-term data, &gt;= 5 years (24 observational studies, 9/30 interactions were terrestrial)</w:t>
-      </w:r>
-      <w:r>
-        <w:rPr>
-          <w:rFonts w:ascii="Helvetica" w:hAnsi="Helvetica" w:cs="Times New Roman"/>
-          <w:sz w:val="22"/>
-          <w:szCs w:val="22"/>
-        </w:rPr>
-        <w:t xml:space="preserve"> * did not include this criteria for papers included in K&amp;W 2020</w:t>
-      </w:r>
-    </w:p>
-    <w:p>
-      <w:pPr>
-        <w:pStyle w:val="ListParagraph"/>
-        <w:numPr>
-          <w:ilvl w:val="1"/>
-          <w:numId w:val="1"/>
-        </w:numPr>
-        <w:rPr>
-          <w:rFonts w:ascii="Helvetica" w:hAnsi="Helvetica"/>
-          <w:sz w:val="22"/>
-          <w:szCs w:val="22"/>
-        </w:rPr>
-      </w:pPr>
-      <w:r>
-        <w:rPr>
-          <w:rFonts w:ascii="Helvetica" w:hAnsi="Helvetica" w:cs="Times New Roman"/>
-          <w:sz w:val="22"/>
-          <w:szCs w:val="22"/>
-          <w:lang w:val="en-US"/>
-        </w:rPr>
-        <w:t>2020</w:t>
-      </w:r>
-      <w:r>
-        <w:rPr>
-          <w:rFonts w:ascii="Helvetica" w:hAnsi="Helvetica" w:cs="Times New Roman"/>
-          <w:sz w:val="22"/>
-          <w:szCs w:val="22"/>
-          <w:lang w:val="en-US"/>
-        </w:rPr>
-        <w:t xml:space="preserve"> </w:t>
-      </w:r>
-      <w:r>
-        <w:rPr>
-          <w:rFonts w:ascii="Helvetica" w:hAnsi="Helvetica" w:cs="Times New Roman"/>
-          <w:sz w:val="22"/>
-          <w:szCs w:val="22"/>
-          <w:lang w:val="en-US"/>
-        </w:rPr>
-        <w:t>criteria</w:t>
-      </w:r>
-      <w:r>
-        <w:rPr>
-          <w:rFonts w:ascii="Helvetica" w:hAnsi="Helvetica" w:cs="Times New Roman"/>
-          <w:sz w:val="22"/>
-          <w:szCs w:val="22"/>
-          <w:lang w:val="en-US"/>
-        </w:rPr>
-        <w:t>, include only those studies that:</w:t>
-      </w:r>
-    </w:p>
-    <w:p>
-      <w:pPr>
-        <w:pStyle w:val="ListParagraph"/>
-        <w:numPr>
-          <w:ilvl w:val="2"/>
-          <w:numId w:val="1"/>
-        </w:numPr>
-        <w:rPr>
-          <w:rFonts w:ascii="Helvetica" w:hAnsi="Helvetica"/>
-          <w:strike/>
-          <w:sz w:val="22"/>
-          <w:szCs w:val="22"/>
-        </w:rPr>
-      </w:pPr>
-      <w:proofErr w:type="gramStart"/>
-      <w:r>
-        <w:rPr>
-          <w:rFonts w:ascii="Helvetica" w:hAnsi="Helvetica"/>
-          <w:i/>
-          <w:sz w:val="22"/>
-          <w:szCs w:val="22"/>
-        </w:rPr>
-        <w:t>will</w:t>
-      </w:r>
-      <w:proofErr w:type="gramEnd"/>
-      <w:r>
-        <w:rPr>
-          <w:rFonts w:ascii="Helvetica" w:hAnsi="Helvetica"/>
-          <w:i/>
-          <w:sz w:val="22"/>
-          <w:szCs w:val="22"/>
-        </w:rPr>
-        <w:t xml:space="preserve"> include studies that don’t measure phenology directly</w:t>
-      </w:r>
-    </w:p>
-    <w:p>
-      <w:pPr>
-        <w:pStyle w:val="ListParagraph"/>
-        <w:numPr>
-          <w:ilvl w:val="2"/>
-          <w:numId w:val="1"/>
-        </w:numPr>
-        <w:rPr>
-          <w:rFonts w:ascii="Helvetica" w:hAnsi="Helvetica"/>
-          <w:sz w:val="22"/>
-          <w:szCs w:val="22"/>
-        </w:rPr>
-      </w:pPr>
-      <w:r>
-        <w:rPr>
-          <w:rFonts w:ascii="Helvetica" w:hAnsi="Helvetica"/>
-          <w:sz w:val="22"/>
-          <w:szCs w:val="22"/>
-        </w:rPr>
-        <w:t>Measure phenology on both species</w:t>
-      </w:r>
-    </w:p>
-    <w:p>
-      <w:pPr>
-        <w:pStyle w:val="ListParagraph"/>
-        <w:numPr>
-          <w:ilvl w:val="2"/>
-          <w:numId w:val="1"/>
-        </w:numPr>
-        <w:rPr>
-          <w:rFonts w:ascii="Helvetica" w:hAnsi="Helvetica"/>
-          <w:sz w:val="22"/>
-          <w:szCs w:val="22"/>
-        </w:rPr>
-      </w:pPr>
-      <w:r>
-        <w:rPr>
-          <w:rFonts w:ascii="Helvetica" w:hAnsi="Helvetica"/>
-          <w:sz w:val="22"/>
-          <w:szCs w:val="22"/>
-        </w:rPr>
-        <w:t xml:space="preserve">Quantitatively link consumer fitness </w:t>
-      </w:r>
-      <w:r>
-        <w:rPr>
-          <w:rFonts w:ascii="Helvetica" w:hAnsi="Helvetica"/>
-          <w:sz w:val="22"/>
-          <w:szCs w:val="22"/>
-        </w:rPr>
-        <w:t>or performance to relative timing between consumer and resource</w:t>
-      </w:r>
-    </w:p>
-    <w:p>
-      <w:pPr>
-        <w:pStyle w:val="ListParagraph"/>
-        <w:numPr>
-          <w:ilvl w:val="2"/>
-          <w:numId w:val="1"/>
-        </w:numPr>
-        <w:rPr>
-          <w:rFonts w:ascii="Helvetica" w:hAnsi="Helvetica"/>
-          <w:sz w:val="22"/>
-          <w:szCs w:val="22"/>
-        </w:rPr>
-      </w:pPr>
-      <w:r>
-        <w:rPr>
-          <w:rFonts w:ascii="Helvetica" w:hAnsi="Helvetica"/>
-          <w:sz w:val="22"/>
-          <w:szCs w:val="22"/>
-        </w:rPr>
-        <w:t>Explicitly state that the two species interact</w:t>
-      </w:r>
-    </w:p>
-    <w:p>
-      <w:pPr>
-        <w:pStyle w:val="ListParagraph"/>
-        <w:numPr>
-          <w:ilvl w:val="2"/>
-          <w:numId w:val="1"/>
-        </w:numPr>
-        <w:rPr>
-          <w:rFonts w:ascii="Helvetica" w:hAnsi="Helvetica"/>
-          <w:sz w:val="22"/>
-          <w:szCs w:val="22"/>
-        </w:rPr>
-      </w:pPr>
-      <w:commentRangeStart w:id="3"/>
-      <w:r>
-        <w:rPr>
-          <w:rFonts w:ascii="Helvetica" w:hAnsi="Helvetica"/>
-          <w:sz w:val="22"/>
-          <w:szCs w:val="22"/>
-        </w:rPr>
-        <w:t xml:space="preserve">Direct </w:t>
-      </w:r>
-      <w:r>
-        <w:rPr>
-          <w:rFonts w:ascii="Helvetica" w:hAnsi="Helvetica"/>
-          <w:sz w:val="22"/>
-          <w:szCs w:val="22"/>
-        </w:rPr>
-        <w:t xml:space="preserve">or modelled </w:t>
-      </w:r>
-      <w:r>
-        <w:rPr>
-          <w:rFonts w:ascii="Helvetica" w:hAnsi="Helvetica"/>
-          <w:sz w:val="22"/>
-          <w:szCs w:val="22"/>
-        </w:rPr>
-        <w:t xml:space="preserve">estimates of consumer fitness or performance </w:t>
-      </w:r>
-      <w:commentRangeEnd w:id="3"/>
-      <w:r>
-        <w:rPr>
-          <w:rStyle w:val="CommentReference"/>
-        </w:rPr>
-        <w:commentReference w:id="3"/>
-      </w:r>
-      <w:r>
-        <w:rPr>
-          <w:rFonts w:ascii="Helvetica" w:hAnsi="Helvetica"/>
-          <w:sz w:val="22"/>
-          <w:szCs w:val="22"/>
-        </w:rPr>
-        <w:t>(exclude diet proportions e.g.,)</w:t>
-      </w:r>
-    </w:p>
-    <w:p>
-      <w:pPr>
-        <w:pStyle w:val="ListParagraph"/>
-        <w:numPr>
-          <w:ilvl w:val="2"/>
-          <w:numId w:val="1"/>
-        </w:numPr>
-        <w:rPr>
-          <w:rFonts w:ascii="Helvetica" w:hAnsi="Helvetica"/>
-          <w:sz w:val="22"/>
-          <w:szCs w:val="22"/>
-        </w:rPr>
-      </w:pPr>
-      <w:r>
-        <w:rPr>
-          <w:rFonts w:ascii="Helvetica" w:hAnsi="Helvetica"/>
-          <w:sz w:val="22"/>
-          <w:szCs w:val="22"/>
-        </w:rPr>
-        <w:t>Resolved to family-level and below</w:t>
-      </w:r>
-    </w:p>
-    <w:p>
-      <w:pPr>
-        <w:pStyle w:val="ListParagraph"/>
-        <w:numPr>
-          <w:ilvl w:val="2"/>
-          <w:numId w:val="1"/>
-        </w:numPr>
-        <w:rPr>
-          <w:rFonts w:ascii="Helvetica" w:hAnsi="Helvetica"/>
-          <w:sz w:val="22"/>
-          <w:szCs w:val="22"/>
-          <w:highlight w:val="yellow"/>
-        </w:rPr>
-      </w:pPr>
-      <w:r>
-        <w:rPr>
-          <w:rFonts w:ascii="Helvetica" w:hAnsi="Helvetica"/>
-          <w:sz w:val="22"/>
-          <w:szCs w:val="22"/>
-          <w:highlight w:val="yellow"/>
-        </w:rPr>
-        <w:t>Have a minimum of 3 site-year combinations</w:t>
-      </w:r>
-      <w:bookmarkStart w:id="4" w:name="_GoBack"/>
-      <w:bookmarkEnd w:id="4"/>
-    </w:p>
-    <w:p>
-      <w:pPr>
-        <w:pStyle w:val="ListParagraph"/>
-        <w:numPr>
-          <w:ilvl w:val="2"/>
-          <w:numId w:val="1"/>
-        </w:numPr>
-        <w:rPr>
-          <w:rFonts w:ascii="Helvetica" w:hAnsi="Helvetica"/>
-          <w:sz w:val="22"/>
-          <w:szCs w:val="22"/>
-        </w:rPr>
-      </w:pPr>
-      <w:r>
-        <w:rPr>
-          <w:rFonts w:ascii="Helvetica" w:hAnsi="Helvetica"/>
-          <w:sz w:val="22"/>
-          <w:szCs w:val="22"/>
-        </w:rPr>
-        <w:t>Additional criteria</w:t>
-      </w:r>
-    </w:p>
-    <w:p>
-      <w:pPr>
-        <w:pStyle w:val="ListParagraph"/>
-        <w:numPr>
-          <w:ilvl w:val="3"/>
-          <w:numId w:val="1"/>
-        </w:numPr>
-        <w:rPr>
-          <w:rFonts w:ascii="Helvetica" w:hAnsi="Helvetica"/>
-          <w:sz w:val="22"/>
-          <w:szCs w:val="22"/>
-        </w:rPr>
-      </w:pPr>
-      <w:r>
-        <w:rPr>
-          <w:rFonts w:ascii="Helvetica" w:hAnsi="Helvetica" w:cs="Times New Roman"/>
-          <w:sz w:val="22"/>
-          <w:szCs w:val="22"/>
-          <w:lang w:val="en-US"/>
-        </w:rPr>
-        <w:t>Observational</w:t>
-      </w:r>
-    </w:p>
-    <w:p>
-      <w:pPr>
-        <w:pStyle w:val="ListParagraph"/>
-        <w:numPr>
-          <w:ilvl w:val="3"/>
-          <w:numId w:val="1"/>
-        </w:numPr>
-        <w:rPr>
-          <w:rFonts w:ascii="Helvetica" w:hAnsi="Helvetica"/>
-          <w:sz w:val="22"/>
-          <w:szCs w:val="22"/>
-        </w:rPr>
-      </w:pPr>
-      <w:r>
-        <w:rPr>
-          <w:rFonts w:ascii="Helvetica" w:hAnsi="Helvetica"/>
-          <w:sz w:val="22"/>
-          <w:szCs w:val="22"/>
-        </w:rPr>
-        <w:t>Only trophic interactions</w:t>
-      </w:r>
-    </w:p>
-    <w:p>
-      <w:pPr>
-        <w:pStyle w:val="ListParagraph"/>
-        <w:numPr>
-          <w:ilvl w:val="3"/>
-          <w:numId w:val="1"/>
-        </w:numPr>
-        <w:rPr>
-          <w:rStyle w:val="CommentReference"/>
-          <w:rFonts w:ascii="Helvetica" w:hAnsi="Helvetica"/>
-          <w:sz w:val="22"/>
-          <w:szCs w:val="22"/>
-        </w:rPr>
-      </w:pPr>
-      <w:r>
-        <w:rPr>
-          <w:rFonts w:ascii="Helvetica" w:hAnsi="Helvetica"/>
-          <w:sz w:val="22"/>
-          <w:szCs w:val="22"/>
-        </w:rPr>
-        <w:t>Terrestrial</w:t>
-      </w:r>
-    </w:p>
-    <w:p>
-      <w:pPr>
-        <w:pStyle w:val="ListParagraph"/>
-        <w:ind w:left="2340"/>
-        <w:rPr>
-          <w:rFonts w:ascii="Helvetica" w:hAnsi="Helvetica"/>
-          <w:sz w:val="22"/>
-          <w:szCs w:val="22"/>
-        </w:rPr>
-      </w:pPr>
-    </w:p>
-    <w:p>
-      <w:pPr>
-        <w:pStyle w:val="ListParagraph"/>
-        <w:numPr>
-          <w:ilvl w:val="0"/>
-          <w:numId w:val="1"/>
-        </w:numPr>
-        <w:rPr>
-          <w:rFonts w:ascii="Helvetica" w:hAnsi="Helvetica"/>
-          <w:sz w:val="22"/>
-          <w:szCs w:val="22"/>
-        </w:rPr>
-      </w:pPr>
-      <w:r>
-        <w:rPr>
-          <w:rFonts w:ascii="Helvetica" w:hAnsi="Helvetica"/>
-          <w:sz w:val="22"/>
-          <w:szCs w:val="22"/>
-        </w:rPr>
-        <w:t>Notes to make on individual studies</w:t>
-      </w:r>
-    </w:p>
-    <w:p>
-      <w:pPr>
-        <w:pStyle w:val="ListParagraph"/>
-        <w:numPr>
-          <w:ilvl w:val="1"/>
-          <w:numId w:val="1"/>
-        </w:numPr>
-        <w:rPr>
-          <w:rFonts w:ascii="Helvetica" w:hAnsi="Helvetica"/>
-          <w:sz w:val="22"/>
-          <w:szCs w:val="22"/>
-        </w:rPr>
-      </w:pPr>
-      <w:r>
-        <w:rPr>
-          <w:rFonts w:ascii="Helvetica" w:hAnsi="Helvetica"/>
-          <w:sz w:val="22"/>
-          <w:szCs w:val="22"/>
-        </w:rPr>
-        <w:t>Data collected in 2017:</w:t>
-      </w:r>
-    </w:p>
-    <w:p>
-      <w:pPr>
-        <w:pStyle w:val="ListParagraph"/>
-        <w:numPr>
-          <w:ilvl w:val="2"/>
-          <w:numId w:val="1"/>
-        </w:numPr>
-        <w:rPr>
-          <w:rFonts w:ascii="Helvetica" w:hAnsi="Helvetica"/>
-          <w:sz w:val="22"/>
-          <w:szCs w:val="22"/>
-        </w:rPr>
-      </w:pPr>
-      <w:r>
-        <w:rPr>
-          <w:rFonts w:ascii="Helvetica" w:hAnsi="Helvetica"/>
-          <w:sz w:val="22"/>
-          <w:szCs w:val="22"/>
-        </w:rPr>
-        <w:t xml:space="preserve">Sampling frequency, </w:t>
-      </w:r>
-      <w:proofErr w:type="spellStart"/>
-      <w:r>
-        <w:rPr>
-          <w:rFonts w:ascii="Helvetica" w:hAnsi="Helvetica"/>
-          <w:sz w:val="22"/>
-          <w:szCs w:val="22"/>
-        </w:rPr>
-        <w:t>phenological</w:t>
-      </w:r>
-      <w:proofErr w:type="spellEnd"/>
-      <w:r>
-        <w:rPr>
-          <w:rFonts w:ascii="Helvetica" w:hAnsi="Helvetica"/>
-          <w:sz w:val="22"/>
-          <w:szCs w:val="22"/>
-        </w:rPr>
-        <w:t xml:space="preserve"> phase</w:t>
+          <w:sz w:val="22"/>
+          <w:szCs w:val="22"/>
+        </w:rPr>
+      </w:pPr>
+      <w:r>
+        <w:rPr>
+          <w:rFonts w:ascii="Helvetica" w:hAnsi="Helvetica"/>
+          <w:sz w:val="22"/>
+          <w:szCs w:val="22"/>
+        </w:rPr>
+        <w:t>Sampling frequency, phenological phase</w:t>
       </w:r>
       <w:r>
         <w:rPr>
@@ -1251,7 +1189,6 @@
         </w:rPr>
         <w:t xml:space="preserve"> (</w:t>
       </w:r>
-      <w:proofErr w:type="spellStart"/>
       <w:r>
         <w:rPr>
           <w:rFonts w:ascii="Helvetica" w:hAnsi="Helvetica"/>
@@ -1259,17 +1196,7 @@
           <w:sz w:val="22"/>
           <w:szCs w:val="22"/>
         </w:rPr>
-        <w:t>Samplonius</w:t>
-      </w:r>
-      <w:proofErr w:type="spellEnd"/>
-      <w:r>
-        <w:rPr>
-          <w:rFonts w:ascii="Helvetica" w:hAnsi="Helvetica"/>
-          <w:i/>
-          <w:sz w:val="22"/>
-          <w:szCs w:val="22"/>
-        </w:rPr>
-        <w:t xml:space="preserve"> et al. criteria</w:t>
+        <w:t>Samplonius et al. criteria</w:t>
       </w:r>
       <w:r>
         <w:rPr>
@@ -1492,23 +1419,7 @@
         <w:pStyle w:val="CommentText"/>
       </w:pPr>
       <w:r>
-        <w:t>Got rid of genetics heredity</w:t>
-      </w:r>
-      <w:proofErr w:type="gramStart"/>
-      <w:r>
-        <w:t>,  mathematical</w:t>
-      </w:r>
-      <w:proofErr w:type="gramEnd"/>
-      <w:r>
-        <w:t xml:space="preserve"> computational biology,  multidisciplinary sciences, computer science information systems, </w:t>
-      </w:r>
-      <w:proofErr w:type="spellStart"/>
-      <w:r>
-        <w:t>biochem</w:t>
-      </w:r>
-      <w:proofErr w:type="spellEnd"/>
-      <w:r>
-        <w:t xml:space="preserve"> molecular biology, computer science, regional urban planning</w:t>
+        <w:t>Got rid of genetics heredity,  mathematical computational biology,  multidisciplinary sciences, computer science information systems, biochem molecular biology, computer science, regional urban planning</w:t>
       </w:r>
     </w:p>
     <w:p>
@@ -1563,15 +1474,7 @@
         <w:pStyle w:val="CommentText"/>
       </w:pPr>
       <w:r>
-        <w:t xml:space="preserve">__ </w:t>
-      </w:r>
-      <w:proofErr w:type="gramStart"/>
-      <w:r>
-        <w:t>studies</w:t>
-      </w:r>
-      <w:proofErr w:type="gramEnd"/>
-      <w:r>
-        <w:t xml:space="preserve"> need to have data entered</w:t>
+        <w:t>__ studies need to have data entered</w:t>
       </w:r>
     </w:p>
     <w:p>
@@ -1579,15 +1482,7 @@
         <w:pStyle w:val="CommentText"/>
       </w:pPr>
       <w:r>
-        <w:t xml:space="preserve">_ </w:t>
-      </w:r>
-      <w:proofErr w:type="gramStart"/>
-      <w:r>
-        <w:t>add</w:t>
-      </w:r>
-      <w:proofErr w:type="gramEnd"/>
-      <w:r>
-        <w:t xml:space="preserve"> any NDVI studies</w:t>
+        <w:t>_ add any NDVI studies</w:t>
       </w:r>
     </w:p>
     <w:p>
@@ -1607,13 +1502,8 @@
         </w:rPr>
         <w:annotationRef/>
       </w:r>
-      <w:proofErr w:type="gramStart"/>
-      <w:r>
-        <w:t>should</w:t>
-      </w:r>
-      <w:proofErr w:type="gramEnd"/>
-      <w:r>
-        <w:t xml:space="preserve"> check papers that cite PNAS paper</w:t>
+      <w:r>
+        <w:t>should check papers that cite PNAS paper</w:t>
       </w:r>
     </w:p>
   </w:comment>
@@ -1633,7 +1523,7 @@
       </w:r>
     </w:p>
   </w:comment>
-  <w:comment w:id="3" w:author="Heather Kharouba" w:date="2020-07-24T14:39:00Z" w:initials="HK">
+  <w:comment w:id="3" w:author="Heather Kharouba" w:date="2020-10-13T11:40:00Z" w:initials="HK">
     <w:p>
       <w:pPr>
         <w:pStyle w:val="CommentText"/>
@@ -1646,6 +1536,40 @@
       </w:r>
       <w:r>
         <w:t>Here- papers with selection efforts, special metrics etc. should be eliminated</w:t>
+      </w:r>
+    </w:p>
+    <w:p>
+      <w:pPr>
+        <w:pStyle w:val="CommentText"/>
+      </w:pPr>
+    </w:p>
+    <w:p>
+      <w:pPr>
+        <w:pStyle w:val="CommentText"/>
+      </w:pPr>
+      <w:r>
+        <w:t>Example of a selection gradient- relative fledgling success~ laying date; Not independent</w:t>
+      </w:r>
+    </w:p>
+    <w:p>
+      <w:pPr>
+        <w:pStyle w:val="CommentText"/>
+      </w:pPr>
+    </w:p>
+    <w:p>
+      <w:pPr>
+        <w:pStyle w:val="CommentText"/>
+      </w:pPr>
+      <w:r>
+        <w:t>Exclude indirect measure</w:t>
+      </w:r>
+      <w:r>
+        <w:t>s of consumer performance</w:t>
+      </w:r>
+      <w:bookmarkStart w:id="4" w:name="_GoBack"/>
+      <w:bookmarkEnd w:id="4"/>
+      <w:r>
+        <w:t xml:space="preserve"> like breeding season length (HMK061)</w:t>
       </w:r>
     </w:p>
   </w:comment>

</xml_diff>